<commit_message>
Instagram Carousel for food
</commit_message>
<xml_diff>
--- a/Suggestion.docx
+++ b/Suggestion.docx
@@ -14,939 +14,477 @@
       </w:pPr>
       <w:r>
         <w:rPr>
-          <w:rFonts w:ascii="Courier New" w:hAnsi="Courier New" w:cs="Courier New"/>
-          <w:color w:val="0000BB"/>
-          <w:sz w:val="21"/>
-          <w:szCs w:val="21"/>
-          <w:shd w:val="clear" w:color="auto" w:fill="FFFFFF"/>
-        </w:rPr>
-        <w:t>How to write simple text on an image</w:t>
+          <w:noProof/>
+        </w:rPr>
+        <w:drawing>
+          <wp:inline distT="0" distB="0" distL="0" distR="0" wp14:anchorId="198E53A8" wp14:editId="0C846F68">
+            <wp:extent cx="5943600" cy="3341370"/>
+            <wp:effectExtent l="0" t="0" r="0" b="0"/>
+            <wp:docPr id="1" name="Picture 1"/>
+            <wp:cNvGraphicFramePr>
+              <a:graphicFrameLocks xmlns:a="http://schemas.openxmlformats.org/drawingml/2006/main" noChangeAspect="1"/>
+            </wp:cNvGraphicFramePr>
+            <a:graphic xmlns:a="http://schemas.openxmlformats.org/drawingml/2006/main">
+              <a:graphicData uri="http://schemas.openxmlformats.org/drawingml/2006/picture">
+                <pic:pic xmlns:pic="http://schemas.openxmlformats.org/drawingml/2006/picture">
+                  <pic:nvPicPr>
+                    <pic:cNvPr id="1" name=""/>
+                    <pic:cNvPicPr/>
+                  </pic:nvPicPr>
+                  <pic:blipFill>
+                    <a:blip r:embed="rId4"/>
+                    <a:stretch>
+                      <a:fillRect/>
+                    </a:stretch>
+                  </pic:blipFill>
+                  <pic:spPr>
+                    <a:xfrm>
+                      <a:off x="0" y="0"/>
+                      <a:ext cx="5943600" cy="3341370"/>
+                    </a:xfrm>
+                    <a:prstGeom prst="rect">
+                      <a:avLst/>
+                    </a:prstGeom>
+                  </pic:spPr>
+                </pic:pic>
+              </a:graphicData>
+            </a:graphic>
+          </wp:inline>
+        </w:drawing>
       </w:r>
     </w:p>
     <w:p>
       <w:pPr>
         <w:rPr>
-          <w:rFonts w:ascii="Courier New" w:hAnsi="Courier New" w:cs="Courier New"/>
-          <w:color w:val="0000BB"/>
-          <w:sz w:val="21"/>
-          <w:szCs w:val="21"/>
-          <w:shd w:val="clear" w:color="auto" w:fill="FFFFFF"/>
+          <w:rFonts w:ascii="Consolas" w:eastAsia="Times New Roman" w:hAnsi="Consolas" w:cs="Consolas"/>
+          <w:sz w:val="21"/>
+          <w:szCs w:val="21"/>
         </w:rPr>
       </w:pPr>
       <w:r>
         <w:rPr>
-          <w:rFonts w:ascii="Courier New" w:hAnsi="Courier New" w:cs="Courier New"/>
-          <w:color w:val="0000BB"/>
-          <w:sz w:val="21"/>
-          <w:szCs w:val="21"/>
-          <w:shd w:val="clear" w:color="auto" w:fill="FFFFFF"/>
-        </w:rPr>
-        <w:t>&lt;?</w:t>
-      </w:r>
-      <w:proofErr w:type="spellStart"/>
-      <w:r>
-        <w:rPr>
-          <w:rFonts w:ascii="Courier New" w:hAnsi="Courier New" w:cs="Courier New"/>
-          <w:color w:val="0000BB"/>
-          <w:sz w:val="21"/>
-          <w:szCs w:val="21"/>
-          <w:shd w:val="clear" w:color="auto" w:fill="FFFFFF"/>
-        </w:rPr>
-        <w:t>php</w:t>
-      </w:r>
-      <w:proofErr w:type="spellEnd"/>
-      <w:r>
-        <w:rPr>
-          <w:rFonts w:ascii="Courier New" w:hAnsi="Courier New" w:cs="Courier New"/>
-          <w:color w:val="0000BB"/>
-          <w:sz w:val="21"/>
-          <w:szCs w:val="21"/>
-          <w:shd w:val="clear" w:color="auto" w:fill="FFFFFF"/>
-        </w:rPr>
-        <w:br/>
-      </w:r>
-      <w:r>
-        <w:rPr>
-          <w:rFonts w:ascii="Courier New" w:hAnsi="Courier New" w:cs="Courier New"/>
-          <w:color w:val="0000BB"/>
-          <w:sz w:val="21"/>
-          <w:szCs w:val="21"/>
-          <w:shd w:val="clear" w:color="auto" w:fill="FFFFFF"/>
-        </w:rPr>
-        <w:br/>
-        <w:t>header</w:t>
-      </w:r>
-      <w:r>
-        <w:rPr>
-          <w:rFonts w:ascii="Courier New" w:hAnsi="Courier New" w:cs="Courier New"/>
-          <w:color w:val="007700"/>
-          <w:sz w:val="21"/>
-          <w:szCs w:val="21"/>
-          <w:shd w:val="clear" w:color="auto" w:fill="FFFFFF"/>
+          <w:rFonts w:ascii="Consolas" w:eastAsia="Times New Roman" w:hAnsi="Consolas" w:cs="Consolas"/>
+          <w:sz w:val="21"/>
+          <w:szCs w:val="21"/>
+        </w:rPr>
+        <w:t xml:space="preserve">// Get the image and convert into string </w:t>
+      </w:r>
+    </w:p>
+    <w:p>
+      <w:pPr>
+        <w:rPr>
+          <w:rFonts w:ascii="Consolas" w:eastAsia="Times New Roman" w:hAnsi="Consolas" w:cs="Consolas"/>
+          <w:sz w:val="21"/>
+          <w:szCs w:val="21"/>
+        </w:rPr>
+      </w:pPr>
+      <w:r>
+        <w:rPr>
+          <w:rFonts w:ascii="Consolas" w:eastAsia="Times New Roman" w:hAnsi="Consolas" w:cs="Consolas"/>
+          <w:sz w:val="21"/>
+          <w:szCs w:val="21"/>
+        </w:rPr>
+        <w:t>// $</w:t>
+      </w:r>
+      <w:proofErr w:type="spellStart"/>
+      <w:r>
+        <w:rPr>
+          <w:rFonts w:ascii="Consolas" w:eastAsia="Times New Roman" w:hAnsi="Consolas" w:cs="Consolas"/>
+          <w:sz w:val="21"/>
+          <w:szCs w:val="21"/>
+        </w:rPr>
+        <w:t>img</w:t>
+      </w:r>
+      <w:proofErr w:type="spellEnd"/>
+      <w:r>
+        <w:rPr>
+          <w:rFonts w:ascii="Consolas" w:eastAsia="Times New Roman" w:hAnsi="Consolas" w:cs="Consolas"/>
+          <w:sz w:val="21"/>
+          <w:szCs w:val="21"/>
+        </w:rPr>
+        <w:t xml:space="preserve"> = </w:t>
+      </w:r>
+      <w:proofErr w:type="spellStart"/>
+      <w:r>
+        <w:rPr>
+          <w:rFonts w:ascii="Consolas" w:eastAsia="Times New Roman" w:hAnsi="Consolas" w:cs="Consolas"/>
+          <w:sz w:val="21"/>
+          <w:szCs w:val="21"/>
+        </w:rPr>
+        <w:t>file_get_</w:t>
+      </w:r>
+      <w:proofErr w:type="gramStart"/>
+      <w:r>
+        <w:rPr>
+          <w:rFonts w:ascii="Consolas" w:eastAsia="Times New Roman" w:hAnsi="Consolas" w:cs="Consolas"/>
+          <w:sz w:val="21"/>
+          <w:szCs w:val="21"/>
+        </w:rPr>
+        <w:t>contents</w:t>
+      </w:r>
+      <w:proofErr w:type="spellEnd"/>
+      <w:r>
+        <w:rPr>
+          <w:rFonts w:ascii="Consolas" w:eastAsia="Times New Roman" w:hAnsi="Consolas" w:cs="Consolas"/>
+          <w:sz w:val="21"/>
+          <w:szCs w:val="21"/>
         </w:rPr>
         <w:t>(</w:t>
       </w:r>
-      <w:r>
-        <w:rPr>
-          <w:rFonts w:ascii="Courier New" w:hAnsi="Courier New" w:cs="Courier New"/>
-          <w:color w:val="DD0000"/>
-          <w:sz w:val="21"/>
-          <w:szCs w:val="21"/>
-          <w:shd w:val="clear" w:color="auto" w:fill="FFFFFF"/>
-        </w:rPr>
-        <w:t>"Content-type: image/</w:t>
-      </w:r>
-      <w:proofErr w:type="spellStart"/>
-      <w:r>
-        <w:rPr>
-          <w:rFonts w:ascii="Courier New" w:hAnsi="Courier New" w:cs="Courier New"/>
-          <w:color w:val="DD0000"/>
-          <w:sz w:val="21"/>
-          <w:szCs w:val="21"/>
-          <w:shd w:val="clear" w:color="auto" w:fill="FFFFFF"/>
-        </w:rPr>
-        <w:t>png</w:t>
-      </w:r>
-      <w:proofErr w:type="spellEnd"/>
-      <w:r>
-        <w:rPr>
-          <w:rFonts w:ascii="Courier New" w:hAnsi="Courier New" w:cs="Courier New"/>
-          <w:color w:val="DD0000"/>
-          <w:sz w:val="21"/>
-          <w:szCs w:val="21"/>
-          <w:shd w:val="clear" w:color="auto" w:fill="FFFFFF"/>
-        </w:rPr>
-        <w:t>"</w:t>
-      </w:r>
-      <w:r>
-        <w:rPr>
-          <w:rFonts w:ascii="Courier New" w:hAnsi="Courier New" w:cs="Courier New"/>
-          <w:color w:val="007700"/>
-          <w:sz w:val="21"/>
-          <w:szCs w:val="21"/>
-          <w:shd w:val="clear" w:color="auto" w:fill="FFFFFF"/>
+      <w:proofErr w:type="gramEnd"/>
+      <w:r>
+        <w:rPr>
+          <w:rFonts w:ascii="Consolas" w:eastAsia="Times New Roman" w:hAnsi="Consolas" w:cs="Consolas"/>
+          <w:sz w:val="21"/>
+          <w:szCs w:val="21"/>
+        </w:rPr>
+        <w:t xml:space="preserve"> </w:t>
+      </w:r>
+    </w:p>
+    <w:p>
+      <w:pPr>
+        <w:rPr>
+          <w:rFonts w:ascii="Consolas" w:eastAsia="Times New Roman" w:hAnsi="Consolas" w:cs="Consolas"/>
+          <w:sz w:val="21"/>
+          <w:szCs w:val="21"/>
+        </w:rPr>
+      </w:pPr>
+      <w:r>
+        <w:rPr>
+          <w:rFonts w:ascii="Consolas" w:eastAsia="Times New Roman" w:hAnsi="Consolas" w:cs="Consolas"/>
+          <w:sz w:val="21"/>
+          <w:szCs w:val="21"/>
+        </w:rPr>
+        <w:t>// 'https</w:t>
+      </w:r>
+      <w:proofErr w:type="gramStart"/>
+      <w:r>
+        <w:rPr>
+          <w:rFonts w:ascii="Consolas" w:eastAsia="Times New Roman" w:hAnsi="Consolas" w:cs="Consolas"/>
+          <w:sz w:val="21"/>
+          <w:szCs w:val="21"/>
+        </w:rPr>
+        <w:t>:/</w:t>
+      </w:r>
+      <w:proofErr w:type="gramEnd"/>
+      <w:r>
+        <w:rPr>
+          <w:rFonts w:ascii="Consolas" w:eastAsia="Times New Roman" w:hAnsi="Consolas" w:cs="Consolas"/>
+          <w:sz w:val="21"/>
+          <w:szCs w:val="21"/>
+        </w:rPr>
+        <w:t xml:space="preserve">/media.geeksforgeeks.org/wp-content/uploads/geeksforgeeks-22.png'); </w:t>
+      </w:r>
+    </w:p>
+    <w:p>
+      <w:pPr>
+        <w:rPr>
+          <w:rFonts w:ascii="Consolas" w:eastAsia="Times New Roman" w:hAnsi="Consolas" w:cs="Consolas"/>
+          <w:sz w:val="21"/>
+          <w:szCs w:val="21"/>
+        </w:rPr>
+      </w:pPr>
+      <w:r>
+        <w:rPr>
+          <w:rFonts w:ascii="Consolas" w:eastAsia="Times New Roman" w:hAnsi="Consolas" w:cs="Consolas"/>
+          <w:sz w:val="21"/>
+          <w:szCs w:val="21"/>
+        </w:rPr>
+        <w:t xml:space="preserve">  </w:t>
+      </w:r>
+    </w:p>
+    <w:p>
+      <w:pPr>
+        <w:rPr>
+          <w:rFonts w:ascii="Consolas" w:eastAsia="Times New Roman" w:hAnsi="Consolas" w:cs="Consolas"/>
+          <w:sz w:val="21"/>
+          <w:szCs w:val="21"/>
+        </w:rPr>
+      </w:pPr>
+      <w:r>
+        <w:rPr>
+          <w:rFonts w:ascii="Consolas" w:eastAsia="Times New Roman" w:hAnsi="Consolas" w:cs="Consolas"/>
+          <w:sz w:val="21"/>
+          <w:szCs w:val="21"/>
+        </w:rPr>
+        <w:t xml:space="preserve">// </w:t>
+      </w:r>
+      <w:proofErr w:type="gramStart"/>
+      <w:r>
+        <w:rPr>
+          <w:rFonts w:ascii="Consolas" w:eastAsia="Times New Roman" w:hAnsi="Consolas" w:cs="Consolas"/>
+          <w:sz w:val="21"/>
+          <w:szCs w:val="21"/>
+        </w:rPr>
+        <w:t>Encode</w:t>
+      </w:r>
+      <w:proofErr w:type="gramEnd"/>
+      <w:r>
+        <w:rPr>
+          <w:rFonts w:ascii="Consolas" w:eastAsia="Times New Roman" w:hAnsi="Consolas" w:cs="Consolas"/>
+          <w:sz w:val="21"/>
+          <w:szCs w:val="21"/>
+        </w:rPr>
+        <w:t xml:space="preserve"> the image string data into base64 </w:t>
+      </w:r>
+    </w:p>
+    <w:p>
+      <w:pPr>
+        <w:rPr>
+          <w:rFonts w:ascii="Consolas" w:eastAsia="Times New Roman" w:hAnsi="Consolas" w:cs="Consolas"/>
+          <w:sz w:val="21"/>
+          <w:szCs w:val="21"/>
+        </w:rPr>
+      </w:pPr>
+      <w:r>
+        <w:rPr>
+          <w:rFonts w:ascii="Consolas" w:eastAsia="Times New Roman" w:hAnsi="Consolas" w:cs="Consolas"/>
+          <w:sz w:val="21"/>
+          <w:szCs w:val="21"/>
+        </w:rPr>
+        <w:t>// $data = base64_</w:t>
+      </w:r>
+      <w:proofErr w:type="gramStart"/>
+      <w:r>
+        <w:rPr>
+          <w:rFonts w:ascii="Consolas" w:eastAsia="Times New Roman" w:hAnsi="Consolas" w:cs="Consolas"/>
+          <w:sz w:val="21"/>
+          <w:szCs w:val="21"/>
+        </w:rPr>
+        <w:t>encode(</w:t>
+      </w:r>
+      <w:proofErr w:type="gramEnd"/>
+      <w:r>
+        <w:rPr>
+          <w:rFonts w:ascii="Consolas" w:eastAsia="Times New Roman" w:hAnsi="Consolas" w:cs="Consolas"/>
+          <w:sz w:val="21"/>
+          <w:szCs w:val="21"/>
+        </w:rPr>
+        <w:t>$</w:t>
+      </w:r>
+      <w:proofErr w:type="spellStart"/>
+      <w:r>
+        <w:rPr>
+          <w:rFonts w:ascii="Consolas" w:eastAsia="Times New Roman" w:hAnsi="Consolas" w:cs="Consolas"/>
+          <w:sz w:val="21"/>
+          <w:szCs w:val="21"/>
+        </w:rPr>
+        <w:t>img</w:t>
+      </w:r>
+      <w:proofErr w:type="spellEnd"/>
+      <w:r>
+        <w:rPr>
+          <w:rFonts w:ascii="Consolas" w:eastAsia="Times New Roman" w:hAnsi="Consolas" w:cs="Consolas"/>
+          <w:sz w:val="21"/>
+          <w:szCs w:val="21"/>
+        </w:rPr>
+        <w:t xml:space="preserve">); </w:t>
+      </w:r>
+    </w:p>
+    <w:p>
+      <w:pPr>
+        <w:rPr>
+          <w:rFonts w:ascii="Consolas" w:eastAsia="Times New Roman" w:hAnsi="Consolas" w:cs="Consolas"/>
+          <w:sz w:val="21"/>
+          <w:szCs w:val="21"/>
+        </w:rPr>
+      </w:pPr>
+      <w:r>
+        <w:rPr>
+          <w:rFonts w:ascii="Consolas" w:eastAsia="Times New Roman" w:hAnsi="Consolas" w:cs="Consolas"/>
+          <w:sz w:val="21"/>
+          <w:szCs w:val="21"/>
+        </w:rPr>
+        <w:t xml:space="preserve">  </w:t>
+      </w:r>
+    </w:p>
+    <w:p>
+      <w:pPr>
+        <w:rPr>
+          <w:rFonts w:ascii="Consolas" w:eastAsia="Times New Roman" w:hAnsi="Consolas" w:cs="Consolas"/>
+          <w:sz w:val="21"/>
+          <w:szCs w:val="21"/>
+        </w:rPr>
+      </w:pPr>
+      <w:r>
+        <w:rPr>
+          <w:rFonts w:ascii="Consolas" w:eastAsia="Times New Roman" w:hAnsi="Consolas" w:cs="Consolas"/>
+          <w:sz w:val="21"/>
+          <w:szCs w:val="21"/>
+        </w:rPr>
+        <w:t xml:space="preserve">// Display the output </w:t>
+      </w:r>
+      <w:bookmarkStart w:id="0" w:name="_GoBack"/>
+      <w:bookmarkEnd w:id="0"/>
+    </w:p>
+    <w:p>
+      <w:pPr>
+        <w:rPr>
+          <w:rFonts w:ascii="Consolas" w:eastAsia="Times New Roman" w:hAnsi="Consolas" w:cs="Consolas"/>
+          <w:sz w:val="21"/>
+          <w:szCs w:val="21"/>
+        </w:rPr>
+      </w:pPr>
+      <w:r>
+        <w:rPr>
+          <w:rFonts w:ascii="Consolas" w:eastAsia="Times New Roman" w:hAnsi="Consolas" w:cs="Consolas"/>
+          <w:sz w:val="21"/>
+          <w:szCs w:val="21"/>
+        </w:rPr>
+        <w:t xml:space="preserve">// echo $data; </w:t>
+      </w:r>
+    </w:p>
+    <w:p>
+      <w:pPr>
+        <w:rPr>
+          <w:rFonts w:ascii="Consolas" w:eastAsia="Times New Roman" w:hAnsi="Consolas" w:cs="Consolas"/>
+          <w:sz w:val="21"/>
+          <w:szCs w:val="21"/>
+        </w:rPr>
+      </w:pPr>
+      <w:r>
+        <w:rPr>
+          <w:rFonts w:ascii="Consolas" w:eastAsia="Times New Roman" w:hAnsi="Consolas" w:cs="Consolas"/>
+          <w:sz w:val="21"/>
+          <w:szCs w:val="21"/>
+        </w:rPr>
+        <w:t>// $</w:t>
+      </w:r>
+      <w:proofErr w:type="spellStart"/>
+      <w:r>
+        <w:rPr>
+          <w:rFonts w:ascii="Consolas" w:eastAsia="Times New Roman" w:hAnsi="Consolas" w:cs="Consolas"/>
+          <w:sz w:val="21"/>
+          <w:szCs w:val="21"/>
+        </w:rPr>
+        <w:t>img</w:t>
+      </w:r>
+      <w:proofErr w:type="spellEnd"/>
+      <w:r>
+        <w:rPr>
+          <w:rFonts w:ascii="Consolas" w:eastAsia="Times New Roman" w:hAnsi="Consolas" w:cs="Consolas"/>
+          <w:sz w:val="21"/>
+          <w:szCs w:val="21"/>
+        </w:rPr>
+        <w:t xml:space="preserve"> = base64_</w:t>
+      </w:r>
+      <w:proofErr w:type="gramStart"/>
+      <w:r>
+        <w:rPr>
+          <w:rFonts w:ascii="Consolas" w:eastAsia="Times New Roman" w:hAnsi="Consolas" w:cs="Consolas"/>
+          <w:sz w:val="21"/>
+          <w:szCs w:val="21"/>
+        </w:rPr>
+        <w:t>encode(</w:t>
+      </w:r>
+      <w:proofErr w:type="gramEnd"/>
+      <w:r>
+        <w:rPr>
+          <w:rFonts w:ascii="Consolas" w:eastAsia="Times New Roman" w:hAnsi="Consolas" w:cs="Consolas"/>
+          <w:sz w:val="21"/>
+          <w:szCs w:val="21"/>
+        </w:rPr>
+        <w:t>$</w:t>
+      </w:r>
+      <w:proofErr w:type="spellStart"/>
+      <w:r>
+        <w:rPr>
+          <w:rFonts w:ascii="Consolas" w:eastAsia="Times New Roman" w:hAnsi="Consolas" w:cs="Consolas"/>
+          <w:sz w:val="21"/>
+          <w:szCs w:val="21"/>
+        </w:rPr>
+        <w:t>imgBuff</w:t>
+      </w:r>
+      <w:proofErr w:type="spellEnd"/>
+      <w:r>
+        <w:rPr>
+          <w:rFonts w:ascii="Consolas" w:eastAsia="Times New Roman" w:hAnsi="Consolas" w:cs="Consolas"/>
+          <w:sz w:val="21"/>
+          <w:szCs w:val="21"/>
         </w:rPr>
         <w:t>);</w:t>
       </w:r>
-      <w:r>
-        <w:rPr>
-          <w:rFonts w:ascii="Courier New" w:hAnsi="Courier New" w:cs="Courier New"/>
-          <w:color w:val="007700"/>
-          <w:sz w:val="21"/>
-          <w:szCs w:val="21"/>
-          <w:shd w:val="clear" w:color="auto" w:fill="FFFFFF"/>
-        </w:rPr>
-        <w:br/>
-      </w:r>
-      <w:r>
-        <w:rPr>
-          <w:rFonts w:ascii="Courier New" w:hAnsi="Courier New" w:cs="Courier New"/>
-          <w:color w:val="0000BB"/>
-          <w:sz w:val="21"/>
-          <w:szCs w:val="21"/>
-          <w:shd w:val="clear" w:color="auto" w:fill="FFFFFF"/>
-        </w:rPr>
-        <w:t>$string </w:t>
-      </w:r>
-      <w:r>
-        <w:rPr>
-          <w:rFonts w:ascii="Courier New" w:hAnsi="Courier New" w:cs="Courier New"/>
-          <w:color w:val="007700"/>
-          <w:sz w:val="21"/>
-          <w:szCs w:val="21"/>
-          <w:shd w:val="clear" w:color="auto" w:fill="FFFFFF"/>
-        </w:rPr>
-        <w:t>= </w:t>
-      </w:r>
-      <w:r>
-        <w:rPr>
-          <w:rFonts w:ascii="Courier New" w:hAnsi="Courier New" w:cs="Courier New"/>
-          <w:color w:val="0000BB"/>
-          <w:sz w:val="21"/>
-          <w:szCs w:val="21"/>
-          <w:shd w:val="clear" w:color="auto" w:fill="FFFFFF"/>
-        </w:rPr>
-        <w:t>$_GET</w:t>
-      </w:r>
-      <w:r>
-        <w:rPr>
-          <w:rFonts w:ascii="Courier New" w:hAnsi="Courier New" w:cs="Courier New"/>
-          <w:color w:val="007700"/>
-          <w:sz w:val="21"/>
-          <w:szCs w:val="21"/>
-          <w:shd w:val="clear" w:color="auto" w:fill="FFFFFF"/>
-        </w:rPr>
-        <w:t>[</w:t>
-      </w:r>
-      <w:r>
-        <w:rPr>
-          <w:rFonts w:ascii="Courier New" w:hAnsi="Courier New" w:cs="Courier New"/>
-          <w:color w:val="DD0000"/>
-          <w:sz w:val="21"/>
-          <w:szCs w:val="21"/>
-          <w:shd w:val="clear" w:color="auto" w:fill="FFFFFF"/>
-        </w:rPr>
-        <w:t>'text'</w:t>
-      </w:r>
-      <w:r>
-        <w:rPr>
-          <w:rFonts w:ascii="Courier New" w:hAnsi="Courier New" w:cs="Courier New"/>
-          <w:color w:val="007700"/>
-          <w:sz w:val="21"/>
-          <w:szCs w:val="21"/>
-          <w:shd w:val="clear" w:color="auto" w:fill="FFFFFF"/>
-        </w:rPr>
-        <w:t>];</w:t>
-      </w:r>
-      <w:r>
-        <w:rPr>
-          <w:rFonts w:ascii="Courier New" w:hAnsi="Courier New" w:cs="Courier New"/>
-          <w:color w:val="007700"/>
-          <w:sz w:val="21"/>
-          <w:szCs w:val="21"/>
-          <w:shd w:val="clear" w:color="auto" w:fill="FFFFFF"/>
-        </w:rPr>
-        <w:br/>
-      </w:r>
-      <w:r>
-        <w:rPr>
-          <w:rFonts w:ascii="Courier New" w:hAnsi="Courier New" w:cs="Courier New"/>
-          <w:color w:val="0000BB"/>
-          <w:sz w:val="21"/>
-          <w:szCs w:val="21"/>
-          <w:shd w:val="clear" w:color="auto" w:fill="FFFFFF"/>
-        </w:rPr>
-        <w:t>$</w:t>
-      </w:r>
-      <w:proofErr w:type="spellStart"/>
-      <w:r>
-        <w:rPr>
-          <w:rFonts w:ascii="Courier New" w:hAnsi="Courier New" w:cs="Courier New"/>
-          <w:color w:val="0000BB"/>
-          <w:sz w:val="21"/>
-          <w:szCs w:val="21"/>
-          <w:shd w:val="clear" w:color="auto" w:fill="FFFFFF"/>
-        </w:rPr>
-        <w:t>im</w:t>
-      </w:r>
-      <w:proofErr w:type="spellEnd"/>
-      <w:r>
-        <w:rPr>
-          <w:rFonts w:ascii="Courier New" w:hAnsi="Courier New" w:cs="Courier New"/>
-          <w:color w:val="0000BB"/>
-          <w:sz w:val="21"/>
-          <w:szCs w:val="21"/>
-          <w:shd w:val="clear" w:color="auto" w:fill="FFFFFF"/>
-        </w:rPr>
-        <w:t>     </w:t>
-      </w:r>
-      <w:r>
-        <w:rPr>
-          <w:rFonts w:ascii="Courier New" w:hAnsi="Courier New" w:cs="Courier New"/>
-          <w:color w:val="007700"/>
-          <w:sz w:val="21"/>
-          <w:szCs w:val="21"/>
-          <w:shd w:val="clear" w:color="auto" w:fill="FFFFFF"/>
-        </w:rPr>
-        <w:t>= </w:t>
-      </w:r>
-      <w:proofErr w:type="spellStart"/>
-      <w:r>
-        <w:rPr>
-          <w:rFonts w:ascii="Courier New" w:hAnsi="Courier New" w:cs="Courier New"/>
-          <w:color w:val="0000BB"/>
-          <w:sz w:val="21"/>
-          <w:szCs w:val="21"/>
-          <w:shd w:val="clear" w:color="auto" w:fill="FFFFFF"/>
-        </w:rPr>
-        <w:t>imagecreatefrompng</w:t>
-      </w:r>
-      <w:proofErr w:type="spellEnd"/>
-      <w:r>
-        <w:rPr>
-          <w:rFonts w:ascii="Courier New" w:hAnsi="Courier New" w:cs="Courier New"/>
-          <w:color w:val="007700"/>
-          <w:sz w:val="21"/>
-          <w:szCs w:val="21"/>
-          <w:shd w:val="clear" w:color="auto" w:fill="FFFFFF"/>
-        </w:rPr>
-        <w:t>(</w:t>
-      </w:r>
-      <w:r>
-        <w:rPr>
-          <w:rFonts w:ascii="Courier New" w:hAnsi="Courier New" w:cs="Courier New"/>
-          <w:color w:val="DD0000"/>
-          <w:sz w:val="21"/>
-          <w:szCs w:val="21"/>
-          <w:shd w:val="clear" w:color="auto" w:fill="FFFFFF"/>
-        </w:rPr>
-        <w:t>"images/button1.png"</w:t>
-      </w:r>
-      <w:r>
-        <w:rPr>
-          <w:rFonts w:ascii="Courier New" w:hAnsi="Courier New" w:cs="Courier New"/>
-          <w:color w:val="007700"/>
-          <w:sz w:val="21"/>
-          <w:szCs w:val="21"/>
-          <w:shd w:val="clear" w:color="auto" w:fill="FFFFFF"/>
-        </w:rPr>
-        <w:t>);</w:t>
-      </w:r>
-      <w:r>
-        <w:rPr>
-          <w:rFonts w:ascii="Courier New" w:hAnsi="Courier New" w:cs="Courier New"/>
-          <w:color w:val="007700"/>
-          <w:sz w:val="21"/>
-          <w:szCs w:val="21"/>
-          <w:shd w:val="clear" w:color="auto" w:fill="FFFFFF"/>
-        </w:rPr>
-        <w:br/>
-      </w:r>
-      <w:r>
-        <w:rPr>
-          <w:rFonts w:ascii="Courier New" w:hAnsi="Courier New" w:cs="Courier New"/>
-          <w:color w:val="0000BB"/>
-          <w:sz w:val="21"/>
-          <w:szCs w:val="21"/>
-          <w:shd w:val="clear" w:color="auto" w:fill="FFFFFF"/>
-        </w:rPr>
-        <w:t>$orange </w:t>
-      </w:r>
-      <w:r>
-        <w:rPr>
-          <w:rFonts w:ascii="Courier New" w:hAnsi="Courier New" w:cs="Courier New"/>
-          <w:color w:val="007700"/>
-          <w:sz w:val="21"/>
-          <w:szCs w:val="21"/>
-          <w:shd w:val="clear" w:color="auto" w:fill="FFFFFF"/>
-        </w:rPr>
-        <w:t>= </w:t>
-      </w:r>
-      <w:proofErr w:type="spellStart"/>
-      <w:r>
-        <w:rPr>
-          <w:rFonts w:ascii="Courier New" w:hAnsi="Courier New" w:cs="Courier New"/>
-          <w:color w:val="0000BB"/>
-          <w:sz w:val="21"/>
-          <w:szCs w:val="21"/>
-          <w:shd w:val="clear" w:color="auto" w:fill="FFFFFF"/>
-        </w:rPr>
-        <w:t>imagecolorallocate</w:t>
-      </w:r>
-      <w:proofErr w:type="spellEnd"/>
-      <w:r>
-        <w:rPr>
-          <w:rFonts w:ascii="Courier New" w:hAnsi="Courier New" w:cs="Courier New"/>
-          <w:color w:val="007700"/>
-          <w:sz w:val="21"/>
-          <w:szCs w:val="21"/>
-          <w:shd w:val="clear" w:color="auto" w:fill="FFFFFF"/>
-        </w:rPr>
-        <w:t>(</w:t>
-      </w:r>
-      <w:r>
-        <w:rPr>
-          <w:rFonts w:ascii="Courier New" w:hAnsi="Courier New" w:cs="Courier New"/>
-          <w:color w:val="0000BB"/>
-          <w:sz w:val="21"/>
-          <w:szCs w:val="21"/>
-          <w:shd w:val="clear" w:color="auto" w:fill="FFFFFF"/>
-        </w:rPr>
-        <w:t>$</w:t>
-      </w:r>
-      <w:proofErr w:type="spellStart"/>
-      <w:r>
-        <w:rPr>
-          <w:rFonts w:ascii="Courier New" w:hAnsi="Courier New" w:cs="Courier New"/>
-          <w:color w:val="0000BB"/>
-          <w:sz w:val="21"/>
-          <w:szCs w:val="21"/>
-          <w:shd w:val="clear" w:color="auto" w:fill="FFFFFF"/>
-        </w:rPr>
-        <w:t>im</w:t>
-      </w:r>
-      <w:proofErr w:type="spellEnd"/>
-      <w:r>
-        <w:rPr>
-          <w:rFonts w:ascii="Courier New" w:hAnsi="Courier New" w:cs="Courier New"/>
-          <w:color w:val="007700"/>
-          <w:sz w:val="21"/>
-          <w:szCs w:val="21"/>
-          <w:shd w:val="clear" w:color="auto" w:fill="FFFFFF"/>
-        </w:rPr>
-        <w:t>, </w:t>
-      </w:r>
-      <w:r>
-        <w:rPr>
-          <w:rFonts w:ascii="Courier New" w:hAnsi="Courier New" w:cs="Courier New"/>
-          <w:color w:val="0000BB"/>
-          <w:sz w:val="21"/>
-          <w:szCs w:val="21"/>
-          <w:shd w:val="clear" w:color="auto" w:fill="FFFFFF"/>
-        </w:rPr>
-        <w:t>220</w:t>
-      </w:r>
-      <w:r>
-        <w:rPr>
-          <w:rFonts w:ascii="Courier New" w:hAnsi="Courier New" w:cs="Courier New"/>
-          <w:color w:val="007700"/>
-          <w:sz w:val="21"/>
-          <w:szCs w:val="21"/>
-          <w:shd w:val="clear" w:color="auto" w:fill="FFFFFF"/>
-        </w:rPr>
-        <w:t>, </w:t>
-      </w:r>
-      <w:r>
-        <w:rPr>
-          <w:rFonts w:ascii="Courier New" w:hAnsi="Courier New" w:cs="Courier New"/>
-          <w:color w:val="0000BB"/>
-          <w:sz w:val="21"/>
-          <w:szCs w:val="21"/>
-          <w:shd w:val="clear" w:color="auto" w:fill="FFFFFF"/>
-        </w:rPr>
-        <w:t>210</w:t>
-      </w:r>
-      <w:r>
-        <w:rPr>
-          <w:rFonts w:ascii="Courier New" w:hAnsi="Courier New" w:cs="Courier New"/>
-          <w:color w:val="007700"/>
-          <w:sz w:val="21"/>
-          <w:szCs w:val="21"/>
-          <w:shd w:val="clear" w:color="auto" w:fill="FFFFFF"/>
-        </w:rPr>
-        <w:t>, </w:t>
-      </w:r>
-      <w:r>
-        <w:rPr>
-          <w:rFonts w:ascii="Courier New" w:hAnsi="Courier New" w:cs="Courier New"/>
-          <w:color w:val="0000BB"/>
-          <w:sz w:val="21"/>
-          <w:szCs w:val="21"/>
-          <w:shd w:val="clear" w:color="auto" w:fill="FFFFFF"/>
-        </w:rPr>
-        <w:t>60</w:t>
-      </w:r>
-      <w:r>
-        <w:rPr>
-          <w:rFonts w:ascii="Courier New" w:hAnsi="Courier New" w:cs="Courier New"/>
-          <w:color w:val="007700"/>
-          <w:sz w:val="21"/>
-          <w:szCs w:val="21"/>
-          <w:shd w:val="clear" w:color="auto" w:fill="FFFFFF"/>
-        </w:rPr>
-        <w:t>);</w:t>
-      </w:r>
-      <w:r>
-        <w:rPr>
-          <w:rFonts w:ascii="Courier New" w:hAnsi="Courier New" w:cs="Courier New"/>
-          <w:color w:val="007700"/>
-          <w:sz w:val="21"/>
-          <w:szCs w:val="21"/>
-          <w:shd w:val="clear" w:color="auto" w:fill="FFFFFF"/>
-        </w:rPr>
-        <w:br/>
-      </w:r>
-      <w:r>
-        <w:rPr>
-          <w:rFonts w:ascii="Courier New" w:hAnsi="Courier New" w:cs="Courier New"/>
-          <w:color w:val="0000BB"/>
-          <w:sz w:val="21"/>
-          <w:szCs w:val="21"/>
-          <w:shd w:val="clear" w:color="auto" w:fill="FFFFFF"/>
-        </w:rPr>
-        <w:t>$</w:t>
-      </w:r>
-      <w:proofErr w:type="spellStart"/>
-      <w:r>
-        <w:rPr>
-          <w:rFonts w:ascii="Courier New" w:hAnsi="Courier New" w:cs="Courier New"/>
-          <w:color w:val="0000BB"/>
-          <w:sz w:val="21"/>
-          <w:szCs w:val="21"/>
-          <w:shd w:val="clear" w:color="auto" w:fill="FFFFFF"/>
-        </w:rPr>
-        <w:t>px</w:t>
-      </w:r>
-      <w:proofErr w:type="spellEnd"/>
-      <w:r>
-        <w:rPr>
-          <w:rFonts w:ascii="Courier New" w:hAnsi="Courier New" w:cs="Courier New"/>
-          <w:color w:val="0000BB"/>
-          <w:sz w:val="21"/>
-          <w:szCs w:val="21"/>
-          <w:shd w:val="clear" w:color="auto" w:fill="FFFFFF"/>
-        </w:rPr>
-        <w:t>     </w:t>
-      </w:r>
-      <w:r>
-        <w:rPr>
-          <w:rFonts w:ascii="Courier New" w:hAnsi="Courier New" w:cs="Courier New"/>
-          <w:color w:val="007700"/>
-          <w:sz w:val="21"/>
-          <w:szCs w:val="21"/>
-          <w:shd w:val="clear" w:color="auto" w:fill="FFFFFF"/>
-        </w:rPr>
-        <w:t>= (</w:t>
-      </w:r>
-      <w:proofErr w:type="spellStart"/>
-      <w:r>
-        <w:rPr>
-          <w:rFonts w:ascii="Courier New" w:hAnsi="Courier New" w:cs="Courier New"/>
-          <w:color w:val="0000BB"/>
-          <w:sz w:val="21"/>
-          <w:szCs w:val="21"/>
-          <w:shd w:val="clear" w:color="auto" w:fill="FFFFFF"/>
-        </w:rPr>
-        <w:t>imagesx</w:t>
-      </w:r>
-      <w:proofErr w:type="spellEnd"/>
-      <w:r>
-        <w:rPr>
-          <w:rFonts w:ascii="Courier New" w:hAnsi="Courier New" w:cs="Courier New"/>
-          <w:color w:val="007700"/>
-          <w:sz w:val="21"/>
-          <w:szCs w:val="21"/>
-          <w:shd w:val="clear" w:color="auto" w:fill="FFFFFF"/>
-        </w:rPr>
-        <w:t>(</w:t>
-      </w:r>
-      <w:r>
-        <w:rPr>
-          <w:rFonts w:ascii="Courier New" w:hAnsi="Courier New" w:cs="Courier New"/>
-          <w:color w:val="0000BB"/>
-          <w:sz w:val="21"/>
-          <w:szCs w:val="21"/>
-          <w:shd w:val="clear" w:color="auto" w:fill="FFFFFF"/>
-        </w:rPr>
-        <w:t>$</w:t>
-      </w:r>
-      <w:proofErr w:type="spellStart"/>
-      <w:r>
-        <w:rPr>
-          <w:rFonts w:ascii="Courier New" w:hAnsi="Courier New" w:cs="Courier New"/>
-          <w:color w:val="0000BB"/>
-          <w:sz w:val="21"/>
-          <w:szCs w:val="21"/>
-          <w:shd w:val="clear" w:color="auto" w:fill="FFFFFF"/>
-        </w:rPr>
-        <w:t>im</w:t>
-      </w:r>
-      <w:proofErr w:type="spellEnd"/>
-      <w:r>
-        <w:rPr>
-          <w:rFonts w:ascii="Courier New" w:hAnsi="Courier New" w:cs="Courier New"/>
-          <w:color w:val="007700"/>
-          <w:sz w:val="21"/>
-          <w:szCs w:val="21"/>
-          <w:shd w:val="clear" w:color="auto" w:fill="FFFFFF"/>
-        </w:rPr>
-        <w:t>) - </w:t>
-      </w:r>
-      <w:r>
-        <w:rPr>
-          <w:rFonts w:ascii="Courier New" w:hAnsi="Courier New" w:cs="Courier New"/>
-          <w:color w:val="0000BB"/>
-          <w:sz w:val="21"/>
-          <w:szCs w:val="21"/>
-          <w:shd w:val="clear" w:color="auto" w:fill="FFFFFF"/>
-        </w:rPr>
-        <w:t>7.5 </w:t>
-      </w:r>
-      <w:r>
-        <w:rPr>
-          <w:rFonts w:ascii="Courier New" w:hAnsi="Courier New" w:cs="Courier New"/>
-          <w:color w:val="007700"/>
-          <w:sz w:val="21"/>
-          <w:szCs w:val="21"/>
-          <w:shd w:val="clear" w:color="auto" w:fill="FFFFFF"/>
-        </w:rPr>
-        <w:t>* </w:t>
-      </w:r>
-      <w:proofErr w:type="spellStart"/>
-      <w:r>
-        <w:rPr>
-          <w:rFonts w:ascii="Courier New" w:hAnsi="Courier New" w:cs="Courier New"/>
-          <w:color w:val="0000BB"/>
-          <w:sz w:val="21"/>
-          <w:szCs w:val="21"/>
-          <w:shd w:val="clear" w:color="auto" w:fill="FFFFFF"/>
-        </w:rPr>
-        <w:t>strlen</w:t>
-      </w:r>
-      <w:proofErr w:type="spellEnd"/>
-      <w:r>
-        <w:rPr>
-          <w:rFonts w:ascii="Courier New" w:hAnsi="Courier New" w:cs="Courier New"/>
-          <w:color w:val="007700"/>
-          <w:sz w:val="21"/>
-          <w:szCs w:val="21"/>
-          <w:shd w:val="clear" w:color="auto" w:fill="FFFFFF"/>
-        </w:rPr>
-        <w:t>(</w:t>
-      </w:r>
-      <w:r>
-        <w:rPr>
-          <w:rFonts w:ascii="Courier New" w:hAnsi="Courier New" w:cs="Courier New"/>
-          <w:color w:val="0000BB"/>
-          <w:sz w:val="21"/>
-          <w:szCs w:val="21"/>
-          <w:shd w:val="clear" w:color="auto" w:fill="FFFFFF"/>
-        </w:rPr>
-        <w:t>$string</w:t>
-      </w:r>
-      <w:r>
-        <w:rPr>
-          <w:rFonts w:ascii="Courier New" w:hAnsi="Courier New" w:cs="Courier New"/>
-          <w:color w:val="007700"/>
-          <w:sz w:val="21"/>
-          <w:szCs w:val="21"/>
-          <w:shd w:val="clear" w:color="auto" w:fill="FFFFFF"/>
-        </w:rPr>
-        <w:t>)) / </w:t>
-      </w:r>
-      <w:r>
-        <w:rPr>
-          <w:rFonts w:ascii="Courier New" w:hAnsi="Courier New" w:cs="Courier New"/>
-          <w:color w:val="0000BB"/>
-          <w:sz w:val="21"/>
-          <w:szCs w:val="21"/>
-          <w:shd w:val="clear" w:color="auto" w:fill="FFFFFF"/>
-        </w:rPr>
-        <w:t>2</w:t>
-      </w:r>
-      <w:r>
-        <w:rPr>
-          <w:rFonts w:ascii="Courier New" w:hAnsi="Courier New" w:cs="Courier New"/>
-          <w:color w:val="007700"/>
-          <w:sz w:val="21"/>
-          <w:szCs w:val="21"/>
-          <w:shd w:val="clear" w:color="auto" w:fill="FFFFFF"/>
-        </w:rPr>
-        <w:t>;</w:t>
-      </w:r>
-      <w:r>
-        <w:rPr>
-          <w:rFonts w:ascii="Courier New" w:hAnsi="Courier New" w:cs="Courier New"/>
-          <w:color w:val="007700"/>
-          <w:sz w:val="21"/>
-          <w:szCs w:val="21"/>
-          <w:shd w:val="clear" w:color="auto" w:fill="FFFFFF"/>
-        </w:rPr>
-        <w:br/>
-      </w:r>
-      <w:proofErr w:type="spellStart"/>
-      <w:r>
-        <w:rPr>
-          <w:rFonts w:ascii="Courier New" w:hAnsi="Courier New" w:cs="Courier New"/>
-          <w:color w:val="0000BB"/>
-          <w:sz w:val="21"/>
-          <w:szCs w:val="21"/>
-          <w:shd w:val="clear" w:color="auto" w:fill="FFFFFF"/>
-        </w:rPr>
-        <w:t>imagestring</w:t>
-      </w:r>
-      <w:proofErr w:type="spellEnd"/>
-      <w:r>
-        <w:rPr>
-          <w:rFonts w:ascii="Courier New" w:hAnsi="Courier New" w:cs="Courier New"/>
-          <w:color w:val="007700"/>
-          <w:sz w:val="21"/>
-          <w:szCs w:val="21"/>
-          <w:shd w:val="clear" w:color="auto" w:fill="FFFFFF"/>
-        </w:rPr>
-        <w:t>(</w:t>
-      </w:r>
-      <w:r>
-        <w:rPr>
-          <w:rFonts w:ascii="Courier New" w:hAnsi="Courier New" w:cs="Courier New"/>
-          <w:color w:val="0000BB"/>
-          <w:sz w:val="21"/>
-          <w:szCs w:val="21"/>
-          <w:shd w:val="clear" w:color="auto" w:fill="FFFFFF"/>
-        </w:rPr>
-        <w:t>$</w:t>
-      </w:r>
-      <w:proofErr w:type="spellStart"/>
-      <w:r>
-        <w:rPr>
-          <w:rFonts w:ascii="Courier New" w:hAnsi="Courier New" w:cs="Courier New"/>
-          <w:color w:val="0000BB"/>
-          <w:sz w:val="21"/>
-          <w:szCs w:val="21"/>
-          <w:shd w:val="clear" w:color="auto" w:fill="FFFFFF"/>
-        </w:rPr>
-        <w:t>im</w:t>
-      </w:r>
-      <w:proofErr w:type="spellEnd"/>
-      <w:r>
-        <w:rPr>
-          <w:rFonts w:ascii="Courier New" w:hAnsi="Courier New" w:cs="Courier New"/>
-          <w:color w:val="007700"/>
-          <w:sz w:val="21"/>
-          <w:szCs w:val="21"/>
-          <w:shd w:val="clear" w:color="auto" w:fill="FFFFFF"/>
-        </w:rPr>
-        <w:t>, </w:t>
-      </w:r>
-      <w:r>
-        <w:rPr>
-          <w:rFonts w:ascii="Courier New" w:hAnsi="Courier New" w:cs="Courier New"/>
-          <w:color w:val="0000BB"/>
-          <w:sz w:val="21"/>
-          <w:szCs w:val="21"/>
-          <w:shd w:val="clear" w:color="auto" w:fill="FFFFFF"/>
-        </w:rPr>
-        <w:t>3</w:t>
-      </w:r>
-      <w:r>
-        <w:rPr>
-          <w:rFonts w:ascii="Courier New" w:hAnsi="Courier New" w:cs="Courier New"/>
-          <w:color w:val="007700"/>
-          <w:sz w:val="21"/>
-          <w:szCs w:val="21"/>
-          <w:shd w:val="clear" w:color="auto" w:fill="FFFFFF"/>
-        </w:rPr>
-        <w:t>, </w:t>
-      </w:r>
-      <w:r>
-        <w:rPr>
-          <w:rFonts w:ascii="Courier New" w:hAnsi="Courier New" w:cs="Courier New"/>
-          <w:color w:val="0000BB"/>
-          <w:sz w:val="21"/>
-          <w:szCs w:val="21"/>
-          <w:shd w:val="clear" w:color="auto" w:fill="FFFFFF"/>
-        </w:rPr>
-        <w:t>$</w:t>
-      </w:r>
-      <w:proofErr w:type="spellStart"/>
-      <w:r>
-        <w:rPr>
-          <w:rFonts w:ascii="Courier New" w:hAnsi="Courier New" w:cs="Courier New"/>
-          <w:color w:val="0000BB"/>
-          <w:sz w:val="21"/>
-          <w:szCs w:val="21"/>
-          <w:shd w:val="clear" w:color="auto" w:fill="FFFFFF"/>
-        </w:rPr>
-        <w:t>px</w:t>
-      </w:r>
-      <w:proofErr w:type="spellEnd"/>
-      <w:r>
-        <w:rPr>
-          <w:rFonts w:ascii="Courier New" w:hAnsi="Courier New" w:cs="Courier New"/>
-          <w:color w:val="007700"/>
-          <w:sz w:val="21"/>
-          <w:szCs w:val="21"/>
-          <w:shd w:val="clear" w:color="auto" w:fill="FFFFFF"/>
-        </w:rPr>
-        <w:t>, </w:t>
-      </w:r>
-      <w:r>
-        <w:rPr>
-          <w:rFonts w:ascii="Courier New" w:hAnsi="Courier New" w:cs="Courier New"/>
-          <w:color w:val="0000BB"/>
-          <w:sz w:val="21"/>
-          <w:szCs w:val="21"/>
-          <w:shd w:val="clear" w:color="auto" w:fill="FFFFFF"/>
-        </w:rPr>
-        <w:t>9</w:t>
-      </w:r>
-      <w:r>
-        <w:rPr>
-          <w:rFonts w:ascii="Courier New" w:hAnsi="Courier New" w:cs="Courier New"/>
-          <w:color w:val="007700"/>
-          <w:sz w:val="21"/>
-          <w:szCs w:val="21"/>
-          <w:shd w:val="clear" w:color="auto" w:fill="FFFFFF"/>
-        </w:rPr>
-        <w:t>, </w:t>
-      </w:r>
-      <w:r>
-        <w:rPr>
-          <w:rFonts w:ascii="Courier New" w:hAnsi="Courier New" w:cs="Courier New"/>
-          <w:color w:val="0000BB"/>
-          <w:sz w:val="21"/>
-          <w:szCs w:val="21"/>
-          <w:shd w:val="clear" w:color="auto" w:fill="FFFFFF"/>
-        </w:rPr>
-        <w:t>$string</w:t>
-      </w:r>
-      <w:r>
-        <w:rPr>
-          <w:rFonts w:ascii="Courier New" w:hAnsi="Courier New" w:cs="Courier New"/>
-          <w:color w:val="007700"/>
-          <w:sz w:val="21"/>
-          <w:szCs w:val="21"/>
-          <w:shd w:val="clear" w:color="auto" w:fill="FFFFFF"/>
-        </w:rPr>
-        <w:t>, </w:t>
-      </w:r>
-      <w:r>
-        <w:rPr>
-          <w:rFonts w:ascii="Courier New" w:hAnsi="Courier New" w:cs="Courier New"/>
-          <w:color w:val="0000BB"/>
-          <w:sz w:val="21"/>
-          <w:szCs w:val="21"/>
-          <w:shd w:val="clear" w:color="auto" w:fill="FFFFFF"/>
-        </w:rPr>
-        <w:t>$orange</w:t>
-      </w:r>
-      <w:r>
-        <w:rPr>
-          <w:rFonts w:ascii="Courier New" w:hAnsi="Courier New" w:cs="Courier New"/>
-          <w:color w:val="007700"/>
-          <w:sz w:val="21"/>
-          <w:szCs w:val="21"/>
-          <w:shd w:val="clear" w:color="auto" w:fill="FFFFFF"/>
-        </w:rPr>
-        <w:t>);</w:t>
-      </w:r>
-      <w:r>
-        <w:rPr>
-          <w:rFonts w:ascii="Courier New" w:hAnsi="Courier New" w:cs="Courier New"/>
-          <w:color w:val="007700"/>
-          <w:sz w:val="21"/>
-          <w:szCs w:val="21"/>
-          <w:shd w:val="clear" w:color="auto" w:fill="FFFFFF"/>
-        </w:rPr>
-        <w:br/>
-      </w:r>
-      <w:proofErr w:type="spellStart"/>
-      <w:r>
-        <w:rPr>
-          <w:rFonts w:ascii="Courier New" w:hAnsi="Courier New" w:cs="Courier New"/>
-          <w:color w:val="0000BB"/>
-          <w:sz w:val="21"/>
-          <w:szCs w:val="21"/>
-          <w:shd w:val="clear" w:color="auto" w:fill="FFFFFF"/>
-        </w:rPr>
-        <w:t>imagepng</w:t>
-      </w:r>
-      <w:proofErr w:type="spellEnd"/>
-      <w:r>
-        <w:rPr>
-          <w:rFonts w:ascii="Courier New" w:hAnsi="Courier New" w:cs="Courier New"/>
-          <w:color w:val="007700"/>
-          <w:sz w:val="21"/>
-          <w:szCs w:val="21"/>
-          <w:shd w:val="clear" w:color="auto" w:fill="FFFFFF"/>
-        </w:rPr>
-        <w:t>(</w:t>
-      </w:r>
-      <w:r>
-        <w:rPr>
-          <w:rFonts w:ascii="Courier New" w:hAnsi="Courier New" w:cs="Courier New"/>
-          <w:color w:val="0000BB"/>
-          <w:sz w:val="21"/>
-          <w:szCs w:val="21"/>
-          <w:shd w:val="clear" w:color="auto" w:fill="FFFFFF"/>
-        </w:rPr>
-        <w:t>$</w:t>
-      </w:r>
-      <w:proofErr w:type="spellStart"/>
-      <w:r>
-        <w:rPr>
-          <w:rFonts w:ascii="Courier New" w:hAnsi="Courier New" w:cs="Courier New"/>
-          <w:color w:val="0000BB"/>
-          <w:sz w:val="21"/>
-          <w:szCs w:val="21"/>
-          <w:shd w:val="clear" w:color="auto" w:fill="FFFFFF"/>
-        </w:rPr>
-        <w:t>im</w:t>
-      </w:r>
-      <w:proofErr w:type="spellEnd"/>
-      <w:r>
-        <w:rPr>
-          <w:rFonts w:ascii="Courier New" w:hAnsi="Courier New" w:cs="Courier New"/>
-          <w:color w:val="007700"/>
-          <w:sz w:val="21"/>
-          <w:szCs w:val="21"/>
-          <w:shd w:val="clear" w:color="auto" w:fill="FFFFFF"/>
-        </w:rPr>
-        <w:t>);</w:t>
-      </w:r>
-      <w:r>
-        <w:rPr>
-          <w:rFonts w:ascii="Courier New" w:hAnsi="Courier New" w:cs="Courier New"/>
-          <w:color w:val="007700"/>
-          <w:sz w:val="21"/>
-          <w:szCs w:val="21"/>
-          <w:shd w:val="clear" w:color="auto" w:fill="FFFFFF"/>
-        </w:rPr>
-        <w:br/>
-      </w:r>
-      <w:proofErr w:type="spellStart"/>
-      <w:r>
-        <w:rPr>
-          <w:rFonts w:ascii="Courier New" w:hAnsi="Courier New" w:cs="Courier New"/>
-          <w:color w:val="0000BB"/>
-          <w:sz w:val="21"/>
-          <w:szCs w:val="21"/>
-          <w:shd w:val="clear" w:color="auto" w:fill="FFFFFF"/>
-        </w:rPr>
-        <w:t>imagedestroy</w:t>
-      </w:r>
-      <w:proofErr w:type="spellEnd"/>
-      <w:r>
-        <w:rPr>
-          <w:rFonts w:ascii="Courier New" w:hAnsi="Courier New" w:cs="Courier New"/>
-          <w:color w:val="007700"/>
-          <w:sz w:val="21"/>
-          <w:szCs w:val="21"/>
-          <w:shd w:val="clear" w:color="auto" w:fill="FFFFFF"/>
-        </w:rPr>
-        <w:t>(</w:t>
-      </w:r>
-      <w:r>
-        <w:rPr>
-          <w:rFonts w:ascii="Courier New" w:hAnsi="Courier New" w:cs="Courier New"/>
-          <w:color w:val="0000BB"/>
-          <w:sz w:val="21"/>
-          <w:szCs w:val="21"/>
-          <w:shd w:val="clear" w:color="auto" w:fill="FFFFFF"/>
-        </w:rPr>
-        <w:t>$</w:t>
-      </w:r>
-      <w:proofErr w:type="spellStart"/>
-      <w:r>
-        <w:rPr>
-          <w:rFonts w:ascii="Courier New" w:hAnsi="Courier New" w:cs="Courier New"/>
-          <w:color w:val="0000BB"/>
-          <w:sz w:val="21"/>
-          <w:szCs w:val="21"/>
-          <w:shd w:val="clear" w:color="auto" w:fill="FFFFFF"/>
-        </w:rPr>
-        <w:t>im</w:t>
-      </w:r>
-      <w:proofErr w:type="spellEnd"/>
-      <w:r>
-        <w:rPr>
-          <w:rFonts w:ascii="Courier New" w:hAnsi="Courier New" w:cs="Courier New"/>
-          <w:color w:val="007700"/>
-          <w:sz w:val="21"/>
-          <w:szCs w:val="21"/>
-          <w:shd w:val="clear" w:color="auto" w:fill="FFFFFF"/>
-        </w:rPr>
-        <w:t>);</w:t>
-      </w:r>
-      <w:r>
-        <w:rPr>
-          <w:rFonts w:ascii="Courier New" w:hAnsi="Courier New" w:cs="Courier New"/>
-          <w:color w:val="007700"/>
-          <w:sz w:val="21"/>
-          <w:szCs w:val="21"/>
-          <w:shd w:val="clear" w:color="auto" w:fill="FFFFFF"/>
-        </w:rPr>
-        <w:br/>
-      </w:r>
-      <w:r>
-        <w:rPr>
-          <w:rFonts w:ascii="Courier New" w:hAnsi="Courier New" w:cs="Courier New"/>
-          <w:color w:val="0000BB"/>
-          <w:sz w:val="21"/>
-          <w:szCs w:val="21"/>
-          <w:shd w:val="clear" w:color="auto" w:fill="FFFFFF"/>
-        </w:rPr>
-        <w:t>?&gt;</w:t>
+    </w:p>
+    <w:p>
+      <w:pPr>
+        <w:rPr>
+          <w:rFonts w:ascii="Courier New" w:hAnsi="Courier New" w:cs="Courier New"/>
+          <w:sz w:val="21"/>
+          <w:szCs w:val="21"/>
+          <w:shd w:val="clear" w:color="auto" w:fill="FFFFFF"/>
+        </w:rPr>
+      </w:pPr>
+      <w:r>
+        <w:rPr>
+          <w:rFonts w:ascii="Consolas" w:eastAsia="Times New Roman" w:hAnsi="Consolas" w:cs="Consolas"/>
+          <w:sz w:val="21"/>
+          <w:szCs w:val="21"/>
+        </w:rPr>
+        <w:t>// echo "&lt;</w:t>
+      </w:r>
+      <w:proofErr w:type="spellStart"/>
+      <w:r>
+        <w:rPr>
+          <w:rFonts w:ascii="Consolas" w:eastAsia="Times New Roman" w:hAnsi="Consolas" w:cs="Consolas"/>
+          <w:sz w:val="21"/>
+          <w:szCs w:val="21"/>
+        </w:rPr>
+        <w:t>img</w:t>
+      </w:r>
+      <w:proofErr w:type="spellEnd"/>
+      <w:r>
+        <w:rPr>
+          <w:rFonts w:ascii="Consolas" w:eastAsia="Times New Roman" w:hAnsi="Consolas" w:cs="Consolas"/>
+          <w:sz w:val="21"/>
+          <w:szCs w:val="21"/>
+        </w:rPr>
+        <w:t xml:space="preserve"> alt='Embedded Image' </w:t>
+      </w:r>
+      <w:proofErr w:type="spellStart"/>
+      <w:r>
+        <w:rPr>
+          <w:rFonts w:ascii="Consolas" w:eastAsia="Times New Roman" w:hAnsi="Consolas" w:cs="Consolas"/>
+          <w:sz w:val="21"/>
+          <w:szCs w:val="21"/>
+        </w:rPr>
+        <w:t>src</w:t>
+      </w:r>
+      <w:proofErr w:type="spellEnd"/>
+      <w:r>
+        <w:rPr>
+          <w:rFonts w:ascii="Consolas" w:eastAsia="Times New Roman" w:hAnsi="Consolas" w:cs="Consolas"/>
+          <w:sz w:val="21"/>
+          <w:szCs w:val="21"/>
+        </w:rPr>
+        <w:t>='</w:t>
+      </w:r>
+      <w:proofErr w:type="spellStart"/>
+      <w:r>
+        <w:rPr>
+          <w:rFonts w:ascii="Consolas" w:eastAsia="Times New Roman" w:hAnsi="Consolas" w:cs="Consolas"/>
+          <w:sz w:val="21"/>
+          <w:szCs w:val="21"/>
+        </w:rPr>
+        <w:t>data</w:t>
+      </w:r>
+      <w:proofErr w:type="gramStart"/>
+      <w:r>
+        <w:rPr>
+          <w:rFonts w:ascii="Consolas" w:eastAsia="Times New Roman" w:hAnsi="Consolas" w:cs="Consolas"/>
+          <w:sz w:val="21"/>
+          <w:szCs w:val="21"/>
+        </w:rPr>
+        <w:t>:image</w:t>
+      </w:r>
+      <w:proofErr w:type="spellEnd"/>
+      <w:proofErr w:type="gramEnd"/>
+      <w:r>
+        <w:rPr>
+          <w:rFonts w:ascii="Consolas" w:eastAsia="Times New Roman" w:hAnsi="Consolas" w:cs="Consolas"/>
+          <w:sz w:val="21"/>
+          <w:szCs w:val="21"/>
+        </w:rPr>
+        <w:t>/jpeg;base64,$data' /&gt;";</w:t>
       </w:r>
     </w:p>
     <w:p>
@@ -978,1230 +516,42 @@
           <w:szCs w:val="21"/>
           <w:shd w:val="clear" w:color="auto" w:fill="FFFFFF"/>
         </w:rPr>
-        <w:t>Add logo on another picture</w:t>
-      </w:r>
-    </w:p>
-    <w:p>
-      <w:pPr>
-        <w:rPr>
-          <w:rFonts w:ascii="Courier New" w:hAnsi="Courier New" w:cs="Courier New"/>
-          <w:color w:val="0000BB"/>
-          <w:sz w:val="21"/>
-          <w:szCs w:val="21"/>
-          <w:shd w:val="clear" w:color="auto" w:fill="FFFFFF"/>
-        </w:rPr>
-      </w:pPr>
-      <w:r>
-        <w:rPr>
-          <w:rFonts w:ascii="Courier New" w:hAnsi="Courier New" w:cs="Courier New"/>
-          <w:color w:val="0000BB"/>
-          <w:sz w:val="21"/>
-          <w:szCs w:val="21"/>
-          <w:shd w:val="clear" w:color="auto" w:fill="FFFFFF"/>
-        </w:rPr>
-        <w:t>&lt;?</w:t>
-      </w:r>
-      <w:proofErr w:type="spellStart"/>
-      <w:r>
-        <w:rPr>
-          <w:rFonts w:ascii="Courier New" w:hAnsi="Courier New" w:cs="Courier New"/>
-          <w:color w:val="0000BB"/>
-          <w:sz w:val="21"/>
-          <w:szCs w:val="21"/>
-          <w:shd w:val="clear" w:color="auto" w:fill="FFFFFF"/>
-        </w:rPr>
-        <w:t>php</w:t>
-      </w:r>
-      <w:proofErr w:type="spellEnd"/>
-      <w:r>
-        <w:rPr>
-          <w:rFonts w:ascii="Courier New" w:hAnsi="Courier New" w:cs="Courier New"/>
-          <w:color w:val="0000BB"/>
-          <w:sz w:val="21"/>
-          <w:szCs w:val="21"/>
-          <w:shd w:val="clear" w:color="auto" w:fill="FFFFFF"/>
-        </w:rPr>
-        <w:br/>
-      </w:r>
-      <w:r>
-        <w:rPr>
-          <w:rFonts w:ascii="Courier New" w:hAnsi="Courier New" w:cs="Courier New"/>
-          <w:color w:val="FF8000"/>
-          <w:sz w:val="21"/>
-          <w:szCs w:val="21"/>
-          <w:shd w:val="clear" w:color="auto" w:fill="FFFFFF"/>
-        </w:rPr>
-        <w:t>// Load the stamp and the photo to apply the watermark to</w:t>
-      </w:r>
-      <w:r>
-        <w:rPr>
-          <w:rFonts w:ascii="Courier New" w:hAnsi="Courier New" w:cs="Courier New"/>
-          <w:color w:val="FF8000"/>
-          <w:sz w:val="21"/>
-          <w:szCs w:val="21"/>
-          <w:shd w:val="clear" w:color="auto" w:fill="FFFFFF"/>
-        </w:rPr>
-        <w:br/>
-      </w:r>
-      <w:r>
-        <w:rPr>
-          <w:rFonts w:ascii="Courier New" w:hAnsi="Courier New" w:cs="Courier New"/>
-          <w:color w:val="0000BB"/>
-          <w:sz w:val="21"/>
-          <w:szCs w:val="21"/>
-          <w:shd w:val="clear" w:color="auto" w:fill="FFFFFF"/>
-        </w:rPr>
-        <w:t>$stamp </w:t>
-      </w:r>
-      <w:r>
-        <w:rPr>
-          <w:rFonts w:ascii="Courier New" w:hAnsi="Courier New" w:cs="Courier New"/>
-          <w:color w:val="007700"/>
-          <w:sz w:val="21"/>
-          <w:szCs w:val="21"/>
-          <w:shd w:val="clear" w:color="auto" w:fill="FFFFFF"/>
-        </w:rPr>
-        <w:t>= </w:t>
-      </w:r>
-      <w:proofErr w:type="spellStart"/>
-      <w:r>
-        <w:rPr>
-          <w:rFonts w:ascii="Courier New" w:hAnsi="Courier New" w:cs="Courier New"/>
-          <w:color w:val="0000BB"/>
-          <w:sz w:val="21"/>
-          <w:szCs w:val="21"/>
-          <w:shd w:val="clear" w:color="auto" w:fill="FFFFFF"/>
-        </w:rPr>
-        <w:t>imagecreatefrompng</w:t>
-      </w:r>
-      <w:proofErr w:type="spellEnd"/>
-      <w:r>
-        <w:rPr>
-          <w:rFonts w:ascii="Courier New" w:hAnsi="Courier New" w:cs="Courier New"/>
-          <w:color w:val="007700"/>
-          <w:sz w:val="21"/>
-          <w:szCs w:val="21"/>
-          <w:shd w:val="clear" w:color="auto" w:fill="FFFFFF"/>
-        </w:rPr>
-        <w:t>(</w:t>
-      </w:r>
-      <w:r>
-        <w:rPr>
-          <w:rFonts w:ascii="Courier New" w:hAnsi="Courier New" w:cs="Courier New"/>
-          <w:color w:val="DD0000"/>
-          <w:sz w:val="21"/>
-          <w:szCs w:val="21"/>
-          <w:shd w:val="clear" w:color="auto" w:fill="FFFFFF"/>
-        </w:rPr>
-        <w:t>'stamp.png'</w:t>
-      </w:r>
-      <w:r>
-        <w:rPr>
-          <w:rFonts w:ascii="Courier New" w:hAnsi="Courier New" w:cs="Courier New"/>
-          <w:color w:val="007700"/>
-          <w:sz w:val="21"/>
-          <w:szCs w:val="21"/>
-          <w:shd w:val="clear" w:color="auto" w:fill="FFFFFF"/>
-        </w:rPr>
-        <w:t>);</w:t>
-      </w:r>
-      <w:r>
-        <w:rPr>
-          <w:rFonts w:ascii="Courier New" w:hAnsi="Courier New" w:cs="Courier New"/>
-          <w:color w:val="007700"/>
-          <w:sz w:val="21"/>
-          <w:szCs w:val="21"/>
-          <w:shd w:val="clear" w:color="auto" w:fill="FFFFFF"/>
-        </w:rPr>
-        <w:br/>
-      </w:r>
-      <w:r>
-        <w:rPr>
-          <w:rFonts w:ascii="Courier New" w:hAnsi="Courier New" w:cs="Courier New"/>
-          <w:color w:val="0000BB"/>
-          <w:sz w:val="21"/>
-          <w:szCs w:val="21"/>
-          <w:shd w:val="clear" w:color="auto" w:fill="FFFFFF"/>
-        </w:rPr>
-        <w:t>$</w:t>
-      </w:r>
-      <w:proofErr w:type="spellStart"/>
-      <w:r>
-        <w:rPr>
-          <w:rFonts w:ascii="Courier New" w:hAnsi="Courier New" w:cs="Courier New"/>
-          <w:color w:val="0000BB"/>
-          <w:sz w:val="21"/>
-          <w:szCs w:val="21"/>
-          <w:shd w:val="clear" w:color="auto" w:fill="FFFFFF"/>
-        </w:rPr>
-        <w:t>im</w:t>
-      </w:r>
-      <w:proofErr w:type="spellEnd"/>
-      <w:r>
-        <w:rPr>
-          <w:rFonts w:ascii="Courier New" w:hAnsi="Courier New" w:cs="Courier New"/>
-          <w:color w:val="0000BB"/>
-          <w:sz w:val="21"/>
-          <w:szCs w:val="21"/>
-          <w:shd w:val="clear" w:color="auto" w:fill="FFFFFF"/>
-        </w:rPr>
-        <w:t> </w:t>
-      </w:r>
-      <w:r>
-        <w:rPr>
-          <w:rFonts w:ascii="Courier New" w:hAnsi="Courier New" w:cs="Courier New"/>
-          <w:color w:val="007700"/>
-          <w:sz w:val="21"/>
-          <w:szCs w:val="21"/>
-          <w:shd w:val="clear" w:color="auto" w:fill="FFFFFF"/>
-        </w:rPr>
-        <w:t>= </w:t>
-      </w:r>
-      <w:proofErr w:type="spellStart"/>
-      <w:r>
-        <w:rPr>
-          <w:rFonts w:ascii="Courier New" w:hAnsi="Courier New" w:cs="Courier New"/>
-          <w:color w:val="0000BB"/>
-          <w:sz w:val="21"/>
-          <w:szCs w:val="21"/>
-          <w:shd w:val="clear" w:color="auto" w:fill="FFFFFF"/>
-        </w:rPr>
-        <w:t>imagecreatefromjpeg</w:t>
-      </w:r>
-      <w:proofErr w:type="spellEnd"/>
-      <w:r>
-        <w:rPr>
-          <w:rFonts w:ascii="Courier New" w:hAnsi="Courier New" w:cs="Courier New"/>
-          <w:color w:val="007700"/>
-          <w:sz w:val="21"/>
-          <w:szCs w:val="21"/>
-          <w:shd w:val="clear" w:color="auto" w:fill="FFFFFF"/>
-        </w:rPr>
-        <w:t>(</w:t>
-      </w:r>
-      <w:r>
-        <w:rPr>
-          <w:rFonts w:ascii="Courier New" w:hAnsi="Courier New" w:cs="Courier New"/>
-          <w:color w:val="DD0000"/>
-          <w:sz w:val="21"/>
-          <w:szCs w:val="21"/>
-          <w:shd w:val="clear" w:color="auto" w:fill="FFFFFF"/>
-        </w:rPr>
-        <w:t>'photo.jpeg'</w:t>
-      </w:r>
-      <w:r>
-        <w:rPr>
-          <w:rFonts w:ascii="Courier New" w:hAnsi="Courier New" w:cs="Courier New"/>
-          <w:color w:val="007700"/>
-          <w:sz w:val="21"/>
-          <w:szCs w:val="21"/>
-          <w:shd w:val="clear" w:color="auto" w:fill="FFFFFF"/>
-        </w:rPr>
-        <w:t>);</w:t>
-      </w:r>
-      <w:r>
-        <w:rPr>
-          <w:rFonts w:ascii="Courier New" w:hAnsi="Courier New" w:cs="Courier New"/>
-          <w:color w:val="007700"/>
-          <w:sz w:val="21"/>
-          <w:szCs w:val="21"/>
-          <w:shd w:val="clear" w:color="auto" w:fill="FFFFFF"/>
-        </w:rPr>
-        <w:br/>
-      </w:r>
-      <w:r>
-        <w:rPr>
-          <w:rFonts w:ascii="Courier New" w:hAnsi="Courier New" w:cs="Courier New"/>
-          <w:color w:val="007700"/>
-          <w:sz w:val="21"/>
-          <w:szCs w:val="21"/>
-          <w:shd w:val="clear" w:color="auto" w:fill="FFFFFF"/>
-        </w:rPr>
-        <w:br/>
-      </w:r>
-      <w:r>
-        <w:rPr>
-          <w:rFonts w:ascii="Courier New" w:hAnsi="Courier New" w:cs="Courier New"/>
-          <w:color w:val="FF8000"/>
-          <w:sz w:val="21"/>
-          <w:szCs w:val="21"/>
-          <w:shd w:val="clear" w:color="auto" w:fill="FFFFFF"/>
-        </w:rPr>
-        <w:t>// Set the margins for the stamp and get the height/width of the stamp image</w:t>
-      </w:r>
-      <w:r>
-        <w:rPr>
-          <w:rFonts w:ascii="Courier New" w:hAnsi="Courier New" w:cs="Courier New"/>
-          <w:color w:val="FF8000"/>
-          <w:sz w:val="21"/>
-          <w:szCs w:val="21"/>
-          <w:shd w:val="clear" w:color="auto" w:fill="FFFFFF"/>
-        </w:rPr>
-        <w:br/>
-      </w:r>
-      <w:r>
-        <w:rPr>
-          <w:rFonts w:ascii="Courier New" w:hAnsi="Courier New" w:cs="Courier New"/>
-          <w:color w:val="0000BB"/>
-          <w:sz w:val="21"/>
-          <w:szCs w:val="21"/>
-          <w:shd w:val="clear" w:color="auto" w:fill="FFFFFF"/>
-        </w:rPr>
-        <w:t>$</w:t>
-      </w:r>
-      <w:proofErr w:type="spellStart"/>
-      <w:r>
-        <w:rPr>
-          <w:rFonts w:ascii="Courier New" w:hAnsi="Courier New" w:cs="Courier New"/>
-          <w:color w:val="0000BB"/>
-          <w:sz w:val="21"/>
-          <w:szCs w:val="21"/>
-          <w:shd w:val="clear" w:color="auto" w:fill="FFFFFF"/>
-        </w:rPr>
-        <w:t>marge_right</w:t>
-      </w:r>
-      <w:proofErr w:type="spellEnd"/>
-      <w:r>
-        <w:rPr>
-          <w:rFonts w:ascii="Courier New" w:hAnsi="Courier New" w:cs="Courier New"/>
-          <w:color w:val="0000BB"/>
-          <w:sz w:val="21"/>
-          <w:szCs w:val="21"/>
-          <w:shd w:val="clear" w:color="auto" w:fill="FFFFFF"/>
-        </w:rPr>
-        <w:t> </w:t>
-      </w:r>
-      <w:r>
-        <w:rPr>
-          <w:rFonts w:ascii="Courier New" w:hAnsi="Courier New" w:cs="Courier New"/>
-          <w:color w:val="007700"/>
-          <w:sz w:val="21"/>
-          <w:szCs w:val="21"/>
-          <w:shd w:val="clear" w:color="auto" w:fill="FFFFFF"/>
-        </w:rPr>
-        <w:t>= </w:t>
-      </w:r>
-      <w:r>
-        <w:rPr>
-          <w:rFonts w:ascii="Courier New" w:hAnsi="Courier New" w:cs="Courier New"/>
-          <w:color w:val="0000BB"/>
-          <w:sz w:val="21"/>
-          <w:szCs w:val="21"/>
-          <w:shd w:val="clear" w:color="auto" w:fill="FFFFFF"/>
-        </w:rPr>
-        <w:t>10</w:t>
-      </w:r>
-      <w:r>
-        <w:rPr>
-          <w:rFonts w:ascii="Courier New" w:hAnsi="Courier New" w:cs="Courier New"/>
-          <w:color w:val="007700"/>
-          <w:sz w:val="21"/>
-          <w:szCs w:val="21"/>
-          <w:shd w:val="clear" w:color="auto" w:fill="FFFFFF"/>
-        </w:rPr>
-        <w:t>;</w:t>
-      </w:r>
-      <w:r>
-        <w:rPr>
-          <w:rFonts w:ascii="Courier New" w:hAnsi="Courier New" w:cs="Courier New"/>
-          <w:color w:val="007700"/>
-          <w:sz w:val="21"/>
-          <w:szCs w:val="21"/>
-          <w:shd w:val="clear" w:color="auto" w:fill="FFFFFF"/>
-        </w:rPr>
-        <w:br/>
-      </w:r>
-      <w:r>
-        <w:rPr>
-          <w:rFonts w:ascii="Courier New" w:hAnsi="Courier New" w:cs="Courier New"/>
-          <w:color w:val="0000BB"/>
-          <w:sz w:val="21"/>
-          <w:szCs w:val="21"/>
-          <w:shd w:val="clear" w:color="auto" w:fill="FFFFFF"/>
-        </w:rPr>
-        <w:t>$</w:t>
-      </w:r>
-      <w:proofErr w:type="spellStart"/>
-      <w:r>
-        <w:rPr>
-          <w:rFonts w:ascii="Courier New" w:hAnsi="Courier New" w:cs="Courier New"/>
-          <w:color w:val="0000BB"/>
-          <w:sz w:val="21"/>
-          <w:szCs w:val="21"/>
-          <w:shd w:val="clear" w:color="auto" w:fill="FFFFFF"/>
-        </w:rPr>
-        <w:t>marge_bottom</w:t>
-      </w:r>
-      <w:proofErr w:type="spellEnd"/>
-      <w:r>
-        <w:rPr>
-          <w:rFonts w:ascii="Courier New" w:hAnsi="Courier New" w:cs="Courier New"/>
-          <w:color w:val="0000BB"/>
-          <w:sz w:val="21"/>
-          <w:szCs w:val="21"/>
-          <w:shd w:val="clear" w:color="auto" w:fill="FFFFFF"/>
-        </w:rPr>
-        <w:t> </w:t>
-      </w:r>
-      <w:r>
-        <w:rPr>
-          <w:rFonts w:ascii="Courier New" w:hAnsi="Courier New" w:cs="Courier New"/>
-          <w:color w:val="007700"/>
-          <w:sz w:val="21"/>
-          <w:szCs w:val="21"/>
-          <w:shd w:val="clear" w:color="auto" w:fill="FFFFFF"/>
-        </w:rPr>
-        <w:t>= </w:t>
-      </w:r>
-      <w:r>
-        <w:rPr>
-          <w:rFonts w:ascii="Courier New" w:hAnsi="Courier New" w:cs="Courier New"/>
-          <w:color w:val="0000BB"/>
-          <w:sz w:val="21"/>
-          <w:szCs w:val="21"/>
-          <w:shd w:val="clear" w:color="auto" w:fill="FFFFFF"/>
-        </w:rPr>
-        <w:t>10</w:t>
-      </w:r>
-      <w:r>
-        <w:rPr>
-          <w:rFonts w:ascii="Courier New" w:hAnsi="Courier New" w:cs="Courier New"/>
-          <w:color w:val="007700"/>
-          <w:sz w:val="21"/>
-          <w:szCs w:val="21"/>
-          <w:shd w:val="clear" w:color="auto" w:fill="FFFFFF"/>
-        </w:rPr>
-        <w:t>;</w:t>
-      </w:r>
-      <w:r>
-        <w:rPr>
-          <w:rFonts w:ascii="Courier New" w:hAnsi="Courier New" w:cs="Courier New"/>
-          <w:color w:val="007700"/>
-          <w:sz w:val="21"/>
-          <w:szCs w:val="21"/>
-          <w:shd w:val="clear" w:color="auto" w:fill="FFFFFF"/>
-        </w:rPr>
-        <w:br/>
-      </w:r>
-      <w:r>
-        <w:rPr>
-          <w:rFonts w:ascii="Courier New" w:hAnsi="Courier New" w:cs="Courier New"/>
-          <w:color w:val="0000BB"/>
-          <w:sz w:val="21"/>
-          <w:szCs w:val="21"/>
-          <w:shd w:val="clear" w:color="auto" w:fill="FFFFFF"/>
-        </w:rPr>
-        <w:t>$</w:t>
-      </w:r>
-      <w:proofErr w:type="spellStart"/>
-      <w:r>
-        <w:rPr>
-          <w:rFonts w:ascii="Courier New" w:hAnsi="Courier New" w:cs="Courier New"/>
-          <w:color w:val="0000BB"/>
-          <w:sz w:val="21"/>
-          <w:szCs w:val="21"/>
-          <w:shd w:val="clear" w:color="auto" w:fill="FFFFFF"/>
-        </w:rPr>
-        <w:t>sx</w:t>
-      </w:r>
-      <w:proofErr w:type="spellEnd"/>
-      <w:r>
-        <w:rPr>
-          <w:rFonts w:ascii="Courier New" w:hAnsi="Courier New" w:cs="Courier New"/>
-          <w:color w:val="0000BB"/>
-          <w:sz w:val="21"/>
-          <w:szCs w:val="21"/>
-          <w:shd w:val="clear" w:color="auto" w:fill="FFFFFF"/>
-        </w:rPr>
-        <w:t> </w:t>
-      </w:r>
-      <w:r>
-        <w:rPr>
-          <w:rFonts w:ascii="Courier New" w:hAnsi="Courier New" w:cs="Courier New"/>
-          <w:color w:val="007700"/>
-          <w:sz w:val="21"/>
-          <w:szCs w:val="21"/>
-          <w:shd w:val="clear" w:color="auto" w:fill="FFFFFF"/>
-        </w:rPr>
-        <w:t>= </w:t>
-      </w:r>
-      <w:proofErr w:type="spellStart"/>
-      <w:r>
-        <w:rPr>
-          <w:rFonts w:ascii="Courier New" w:hAnsi="Courier New" w:cs="Courier New"/>
-          <w:color w:val="0000BB"/>
-          <w:sz w:val="21"/>
-          <w:szCs w:val="21"/>
-          <w:shd w:val="clear" w:color="auto" w:fill="FFFFFF"/>
-        </w:rPr>
-        <w:t>imagesx</w:t>
-      </w:r>
-      <w:proofErr w:type="spellEnd"/>
-      <w:r>
-        <w:rPr>
-          <w:rFonts w:ascii="Courier New" w:hAnsi="Courier New" w:cs="Courier New"/>
-          <w:color w:val="007700"/>
-          <w:sz w:val="21"/>
-          <w:szCs w:val="21"/>
-          <w:shd w:val="clear" w:color="auto" w:fill="FFFFFF"/>
-        </w:rPr>
-        <w:t>(</w:t>
-      </w:r>
-      <w:r>
-        <w:rPr>
-          <w:rFonts w:ascii="Courier New" w:hAnsi="Courier New" w:cs="Courier New"/>
-          <w:color w:val="0000BB"/>
-          <w:sz w:val="21"/>
-          <w:szCs w:val="21"/>
-          <w:shd w:val="clear" w:color="auto" w:fill="FFFFFF"/>
-        </w:rPr>
-        <w:t>$stamp</w:t>
-      </w:r>
-      <w:r>
-        <w:rPr>
-          <w:rFonts w:ascii="Courier New" w:hAnsi="Courier New" w:cs="Courier New"/>
-          <w:color w:val="007700"/>
-          <w:sz w:val="21"/>
-          <w:szCs w:val="21"/>
-          <w:shd w:val="clear" w:color="auto" w:fill="FFFFFF"/>
-        </w:rPr>
-        <w:t>);</w:t>
-      </w:r>
-      <w:r>
-        <w:rPr>
-          <w:rFonts w:ascii="Courier New" w:hAnsi="Courier New" w:cs="Courier New"/>
-          <w:color w:val="007700"/>
-          <w:sz w:val="21"/>
-          <w:szCs w:val="21"/>
-          <w:shd w:val="clear" w:color="auto" w:fill="FFFFFF"/>
-        </w:rPr>
-        <w:br/>
-      </w:r>
-      <w:r>
-        <w:rPr>
-          <w:rFonts w:ascii="Courier New" w:hAnsi="Courier New" w:cs="Courier New"/>
-          <w:color w:val="0000BB"/>
-          <w:sz w:val="21"/>
-          <w:szCs w:val="21"/>
-          <w:shd w:val="clear" w:color="auto" w:fill="FFFFFF"/>
-        </w:rPr>
-        <w:t>$</w:t>
-      </w:r>
-      <w:proofErr w:type="spellStart"/>
-      <w:r>
-        <w:rPr>
-          <w:rFonts w:ascii="Courier New" w:hAnsi="Courier New" w:cs="Courier New"/>
-          <w:color w:val="0000BB"/>
-          <w:sz w:val="21"/>
-          <w:szCs w:val="21"/>
-          <w:shd w:val="clear" w:color="auto" w:fill="FFFFFF"/>
-        </w:rPr>
-        <w:t>sy</w:t>
-      </w:r>
-      <w:proofErr w:type="spellEnd"/>
-      <w:r>
-        <w:rPr>
-          <w:rFonts w:ascii="Courier New" w:hAnsi="Courier New" w:cs="Courier New"/>
-          <w:color w:val="0000BB"/>
-          <w:sz w:val="21"/>
-          <w:szCs w:val="21"/>
-          <w:shd w:val="clear" w:color="auto" w:fill="FFFFFF"/>
-        </w:rPr>
-        <w:t> </w:t>
-      </w:r>
-      <w:r>
-        <w:rPr>
-          <w:rFonts w:ascii="Courier New" w:hAnsi="Courier New" w:cs="Courier New"/>
-          <w:color w:val="007700"/>
-          <w:sz w:val="21"/>
-          <w:szCs w:val="21"/>
-          <w:shd w:val="clear" w:color="auto" w:fill="FFFFFF"/>
-        </w:rPr>
-        <w:t>= </w:t>
-      </w:r>
-      <w:proofErr w:type="spellStart"/>
-      <w:r>
-        <w:rPr>
-          <w:rFonts w:ascii="Courier New" w:hAnsi="Courier New" w:cs="Courier New"/>
-          <w:color w:val="0000BB"/>
-          <w:sz w:val="21"/>
-          <w:szCs w:val="21"/>
-          <w:shd w:val="clear" w:color="auto" w:fill="FFFFFF"/>
-        </w:rPr>
-        <w:t>imagesy</w:t>
-      </w:r>
-      <w:proofErr w:type="spellEnd"/>
-      <w:r>
-        <w:rPr>
-          <w:rFonts w:ascii="Courier New" w:hAnsi="Courier New" w:cs="Courier New"/>
-          <w:color w:val="007700"/>
-          <w:sz w:val="21"/>
-          <w:szCs w:val="21"/>
-          <w:shd w:val="clear" w:color="auto" w:fill="FFFFFF"/>
-        </w:rPr>
-        <w:t>(</w:t>
-      </w:r>
-      <w:r>
-        <w:rPr>
-          <w:rFonts w:ascii="Courier New" w:hAnsi="Courier New" w:cs="Courier New"/>
-          <w:color w:val="0000BB"/>
-          <w:sz w:val="21"/>
-          <w:szCs w:val="21"/>
-          <w:shd w:val="clear" w:color="auto" w:fill="FFFFFF"/>
-        </w:rPr>
-        <w:t>$stamp</w:t>
-      </w:r>
-      <w:r>
-        <w:rPr>
-          <w:rFonts w:ascii="Courier New" w:hAnsi="Courier New" w:cs="Courier New"/>
-          <w:color w:val="007700"/>
-          <w:sz w:val="21"/>
-          <w:szCs w:val="21"/>
-          <w:shd w:val="clear" w:color="auto" w:fill="FFFFFF"/>
-        </w:rPr>
-        <w:t>);</w:t>
-      </w:r>
-      <w:r>
-        <w:rPr>
-          <w:rFonts w:ascii="Courier New" w:hAnsi="Courier New" w:cs="Courier New"/>
-          <w:color w:val="007700"/>
-          <w:sz w:val="21"/>
-          <w:szCs w:val="21"/>
-          <w:shd w:val="clear" w:color="auto" w:fill="FFFFFF"/>
-        </w:rPr>
-        <w:br/>
-      </w:r>
-      <w:r>
-        <w:rPr>
-          <w:rFonts w:ascii="Courier New" w:hAnsi="Courier New" w:cs="Courier New"/>
-          <w:color w:val="007700"/>
-          <w:sz w:val="21"/>
-          <w:szCs w:val="21"/>
-          <w:shd w:val="clear" w:color="auto" w:fill="FFFFFF"/>
-        </w:rPr>
-        <w:br/>
-      </w:r>
-      <w:r>
-        <w:rPr>
-          <w:rFonts w:ascii="Courier New" w:hAnsi="Courier New" w:cs="Courier New"/>
-          <w:color w:val="FF8000"/>
-          <w:sz w:val="21"/>
-          <w:szCs w:val="21"/>
-          <w:shd w:val="clear" w:color="auto" w:fill="FFFFFF"/>
-        </w:rPr>
-        <w:t>// Copy the stamp image onto our photo using the margin offsets and the photo </w:t>
-      </w:r>
-      <w:r>
-        <w:rPr>
-          <w:rFonts w:ascii="Courier New" w:hAnsi="Courier New" w:cs="Courier New"/>
-          <w:color w:val="FF8000"/>
-          <w:sz w:val="21"/>
-          <w:szCs w:val="21"/>
-          <w:shd w:val="clear" w:color="auto" w:fill="FFFFFF"/>
-        </w:rPr>
-        <w:br/>
-        <w:t>// width to calculate positioning of the stamp. </w:t>
-      </w:r>
-      <w:r>
-        <w:rPr>
-          <w:rFonts w:ascii="Courier New" w:hAnsi="Courier New" w:cs="Courier New"/>
-          <w:color w:val="FF8000"/>
-          <w:sz w:val="21"/>
-          <w:szCs w:val="21"/>
-          <w:shd w:val="clear" w:color="auto" w:fill="FFFFFF"/>
-        </w:rPr>
-        <w:br/>
-      </w:r>
-      <w:r>
-        <w:rPr>
-          <w:rFonts w:ascii="Courier New" w:hAnsi="Courier New" w:cs="Courier New"/>
-          <w:color w:val="0000BB"/>
-          <w:sz w:val="21"/>
-          <w:szCs w:val="21"/>
-          <w:shd w:val="clear" w:color="auto" w:fill="FFFFFF"/>
-        </w:rPr>
-        <w:t>imagecopy</w:t>
-      </w:r>
-      <w:r>
-        <w:rPr>
-          <w:rFonts w:ascii="Courier New" w:hAnsi="Courier New" w:cs="Courier New"/>
-          <w:color w:val="007700"/>
-          <w:sz w:val="21"/>
-          <w:szCs w:val="21"/>
-          <w:shd w:val="clear" w:color="auto" w:fill="FFFFFF"/>
-        </w:rPr>
-        <w:t>(</w:t>
-      </w:r>
-      <w:r>
-        <w:rPr>
-          <w:rFonts w:ascii="Courier New" w:hAnsi="Courier New" w:cs="Courier New"/>
-          <w:color w:val="0000BB"/>
-          <w:sz w:val="21"/>
-          <w:szCs w:val="21"/>
-          <w:shd w:val="clear" w:color="auto" w:fill="FFFFFF"/>
-        </w:rPr>
-        <w:t>$im</w:t>
-      </w:r>
-      <w:r>
-        <w:rPr>
-          <w:rFonts w:ascii="Courier New" w:hAnsi="Courier New" w:cs="Courier New"/>
-          <w:color w:val="007700"/>
-          <w:sz w:val="21"/>
-          <w:szCs w:val="21"/>
-          <w:shd w:val="clear" w:color="auto" w:fill="FFFFFF"/>
-        </w:rPr>
-        <w:t>, </w:t>
-      </w:r>
-      <w:r>
-        <w:rPr>
-          <w:rFonts w:ascii="Courier New" w:hAnsi="Courier New" w:cs="Courier New"/>
-          <w:color w:val="0000BB"/>
-          <w:sz w:val="21"/>
-          <w:szCs w:val="21"/>
-          <w:shd w:val="clear" w:color="auto" w:fill="FFFFFF"/>
-        </w:rPr>
-        <w:t>$stamp</w:t>
-      </w:r>
-      <w:r>
-        <w:rPr>
-          <w:rFonts w:ascii="Courier New" w:hAnsi="Courier New" w:cs="Courier New"/>
-          <w:color w:val="007700"/>
-          <w:sz w:val="21"/>
-          <w:szCs w:val="21"/>
-          <w:shd w:val="clear" w:color="auto" w:fill="FFFFFF"/>
-        </w:rPr>
-        <w:t>, </w:t>
-      </w:r>
-      <w:r>
-        <w:rPr>
-          <w:rFonts w:ascii="Courier New" w:hAnsi="Courier New" w:cs="Courier New"/>
-          <w:color w:val="0000BB"/>
-          <w:sz w:val="21"/>
-          <w:szCs w:val="21"/>
-          <w:shd w:val="clear" w:color="auto" w:fill="FFFFFF"/>
-        </w:rPr>
-        <w:t>imagesx</w:t>
-      </w:r>
-      <w:r>
-        <w:rPr>
-          <w:rFonts w:ascii="Courier New" w:hAnsi="Courier New" w:cs="Courier New"/>
-          <w:color w:val="007700"/>
-          <w:sz w:val="21"/>
-          <w:szCs w:val="21"/>
-          <w:shd w:val="clear" w:color="auto" w:fill="FFFFFF"/>
-        </w:rPr>
-        <w:t>(</w:t>
-      </w:r>
-      <w:r>
-        <w:rPr>
-          <w:rFonts w:ascii="Courier New" w:hAnsi="Courier New" w:cs="Courier New"/>
-          <w:color w:val="0000BB"/>
-          <w:sz w:val="21"/>
-          <w:szCs w:val="21"/>
-          <w:shd w:val="clear" w:color="auto" w:fill="FFFFFF"/>
-        </w:rPr>
-        <w:t>$im</w:t>
-      </w:r>
-      <w:r>
-        <w:rPr>
-          <w:rFonts w:ascii="Courier New" w:hAnsi="Courier New" w:cs="Courier New"/>
-          <w:color w:val="007700"/>
-          <w:sz w:val="21"/>
-          <w:szCs w:val="21"/>
-          <w:shd w:val="clear" w:color="auto" w:fill="FFFFFF"/>
-        </w:rPr>
-        <w:t>) - </w:t>
-      </w:r>
-      <w:r>
-        <w:rPr>
-          <w:rFonts w:ascii="Courier New" w:hAnsi="Courier New" w:cs="Courier New"/>
-          <w:color w:val="0000BB"/>
-          <w:sz w:val="21"/>
-          <w:szCs w:val="21"/>
-          <w:shd w:val="clear" w:color="auto" w:fill="FFFFFF"/>
-        </w:rPr>
-        <w:t>$sx </w:t>
-      </w:r>
-      <w:r>
-        <w:rPr>
-          <w:rFonts w:ascii="Courier New" w:hAnsi="Courier New" w:cs="Courier New"/>
-          <w:color w:val="007700"/>
-          <w:sz w:val="21"/>
-          <w:szCs w:val="21"/>
-          <w:shd w:val="clear" w:color="auto" w:fill="FFFFFF"/>
-        </w:rPr>
-        <w:t>- </w:t>
-      </w:r>
-      <w:r>
-        <w:rPr>
-          <w:rFonts w:ascii="Courier New" w:hAnsi="Courier New" w:cs="Courier New"/>
-          <w:color w:val="0000BB"/>
-          <w:sz w:val="21"/>
-          <w:szCs w:val="21"/>
-          <w:shd w:val="clear" w:color="auto" w:fill="FFFFFF"/>
-        </w:rPr>
-        <w:t>$marge_right</w:t>
-      </w:r>
-      <w:r>
-        <w:rPr>
-          <w:rFonts w:ascii="Courier New" w:hAnsi="Courier New" w:cs="Courier New"/>
-          <w:color w:val="007700"/>
-          <w:sz w:val="21"/>
-          <w:szCs w:val="21"/>
-          <w:shd w:val="clear" w:color="auto" w:fill="FFFFFF"/>
-        </w:rPr>
-        <w:t>, </w:t>
-      </w:r>
-      <w:r>
-        <w:rPr>
-          <w:rFonts w:ascii="Courier New" w:hAnsi="Courier New" w:cs="Courier New"/>
-          <w:color w:val="0000BB"/>
-          <w:sz w:val="21"/>
-          <w:szCs w:val="21"/>
-          <w:shd w:val="clear" w:color="auto" w:fill="FFFFFF"/>
-        </w:rPr>
-        <w:t>imagesy</w:t>
-      </w:r>
-      <w:r>
-        <w:rPr>
-          <w:rFonts w:ascii="Courier New" w:hAnsi="Courier New" w:cs="Courier New"/>
-          <w:color w:val="007700"/>
-          <w:sz w:val="21"/>
-          <w:szCs w:val="21"/>
-          <w:shd w:val="clear" w:color="auto" w:fill="FFFFFF"/>
-        </w:rPr>
-        <w:t>(</w:t>
-      </w:r>
-      <w:r>
-        <w:rPr>
-          <w:rFonts w:ascii="Courier New" w:hAnsi="Courier New" w:cs="Courier New"/>
-          <w:color w:val="0000BB"/>
-          <w:sz w:val="21"/>
-          <w:szCs w:val="21"/>
-          <w:shd w:val="clear" w:color="auto" w:fill="FFFFFF"/>
-        </w:rPr>
-        <w:t>$im</w:t>
-      </w:r>
-      <w:r>
-        <w:rPr>
-          <w:rFonts w:ascii="Courier New" w:hAnsi="Courier New" w:cs="Courier New"/>
-          <w:color w:val="007700"/>
-          <w:sz w:val="21"/>
-          <w:szCs w:val="21"/>
-          <w:shd w:val="clear" w:color="auto" w:fill="FFFFFF"/>
-        </w:rPr>
-        <w:t>) - </w:t>
-      </w:r>
-      <w:r>
-        <w:rPr>
-          <w:rFonts w:ascii="Courier New" w:hAnsi="Courier New" w:cs="Courier New"/>
-          <w:color w:val="0000BB"/>
-          <w:sz w:val="21"/>
-          <w:szCs w:val="21"/>
-          <w:shd w:val="clear" w:color="auto" w:fill="FFFFFF"/>
-        </w:rPr>
-        <w:t>$sy </w:t>
-      </w:r>
-      <w:r>
-        <w:rPr>
-          <w:rFonts w:ascii="Courier New" w:hAnsi="Courier New" w:cs="Courier New"/>
-          <w:color w:val="007700"/>
-          <w:sz w:val="21"/>
-          <w:szCs w:val="21"/>
-          <w:shd w:val="clear" w:color="auto" w:fill="FFFFFF"/>
-        </w:rPr>
-        <w:t>- </w:t>
-      </w:r>
-      <w:r>
-        <w:rPr>
-          <w:rFonts w:ascii="Courier New" w:hAnsi="Courier New" w:cs="Courier New"/>
-          <w:color w:val="0000BB"/>
-          <w:sz w:val="21"/>
-          <w:szCs w:val="21"/>
-          <w:shd w:val="clear" w:color="auto" w:fill="FFFFFF"/>
-        </w:rPr>
-        <w:t>$marge_bottom</w:t>
-      </w:r>
-      <w:r>
-        <w:rPr>
-          <w:rFonts w:ascii="Courier New" w:hAnsi="Courier New" w:cs="Courier New"/>
-          <w:color w:val="007700"/>
-          <w:sz w:val="21"/>
-          <w:szCs w:val="21"/>
-          <w:shd w:val="clear" w:color="auto" w:fill="FFFFFF"/>
-        </w:rPr>
-        <w:t>, </w:t>
-      </w:r>
-      <w:r>
-        <w:rPr>
-          <w:rFonts w:ascii="Courier New" w:hAnsi="Courier New" w:cs="Courier New"/>
-          <w:color w:val="0000BB"/>
-          <w:sz w:val="21"/>
-          <w:szCs w:val="21"/>
-          <w:shd w:val="clear" w:color="auto" w:fill="FFFFFF"/>
-        </w:rPr>
-        <w:t>0</w:t>
-      </w:r>
-      <w:r>
-        <w:rPr>
-          <w:rFonts w:ascii="Courier New" w:hAnsi="Courier New" w:cs="Courier New"/>
-          <w:color w:val="007700"/>
-          <w:sz w:val="21"/>
-          <w:szCs w:val="21"/>
-          <w:shd w:val="clear" w:color="auto" w:fill="FFFFFF"/>
-        </w:rPr>
-        <w:t>, </w:t>
-      </w:r>
-      <w:r>
-        <w:rPr>
-          <w:rFonts w:ascii="Courier New" w:hAnsi="Courier New" w:cs="Courier New"/>
-          <w:color w:val="0000BB"/>
-          <w:sz w:val="21"/>
-          <w:szCs w:val="21"/>
-          <w:shd w:val="clear" w:color="auto" w:fill="FFFFFF"/>
-        </w:rPr>
-        <w:t>0</w:t>
-      </w:r>
-      <w:r>
-        <w:rPr>
-          <w:rFonts w:ascii="Courier New" w:hAnsi="Courier New" w:cs="Courier New"/>
-          <w:color w:val="007700"/>
-          <w:sz w:val="21"/>
-          <w:szCs w:val="21"/>
-          <w:shd w:val="clear" w:color="auto" w:fill="FFFFFF"/>
-        </w:rPr>
-        <w:t>, </w:t>
-      </w:r>
-      <w:r>
-        <w:rPr>
-          <w:rFonts w:ascii="Courier New" w:hAnsi="Courier New" w:cs="Courier New"/>
-          <w:color w:val="0000BB"/>
-          <w:sz w:val="21"/>
-          <w:szCs w:val="21"/>
-          <w:shd w:val="clear" w:color="auto" w:fill="FFFFFF"/>
-        </w:rPr>
-        <w:t>imagesx</w:t>
-      </w:r>
-      <w:r>
-        <w:rPr>
-          <w:rFonts w:ascii="Courier New" w:hAnsi="Courier New" w:cs="Courier New"/>
-          <w:color w:val="007700"/>
-          <w:sz w:val="21"/>
-          <w:szCs w:val="21"/>
-          <w:shd w:val="clear" w:color="auto" w:fill="FFFFFF"/>
-        </w:rPr>
-        <w:t>(</w:t>
-      </w:r>
-      <w:r>
-        <w:rPr>
-          <w:rFonts w:ascii="Courier New" w:hAnsi="Courier New" w:cs="Courier New"/>
-          <w:color w:val="0000BB"/>
-          <w:sz w:val="21"/>
-          <w:szCs w:val="21"/>
-          <w:shd w:val="clear" w:color="auto" w:fill="FFFFFF"/>
-        </w:rPr>
-        <w:t>$stamp</w:t>
-      </w:r>
-      <w:r>
-        <w:rPr>
-          <w:rFonts w:ascii="Courier New" w:hAnsi="Courier New" w:cs="Courier New"/>
-          <w:color w:val="007700"/>
-          <w:sz w:val="21"/>
-          <w:szCs w:val="21"/>
-          <w:shd w:val="clear" w:color="auto" w:fill="FFFFFF"/>
-        </w:rPr>
-        <w:t>), </w:t>
-      </w:r>
-      <w:r>
-        <w:rPr>
-          <w:rFonts w:ascii="Courier New" w:hAnsi="Courier New" w:cs="Courier New"/>
-          <w:color w:val="0000BB"/>
-          <w:sz w:val="21"/>
-          <w:szCs w:val="21"/>
-          <w:shd w:val="clear" w:color="auto" w:fill="FFFFFF"/>
-        </w:rPr>
-        <w:t>imagesy</w:t>
-      </w:r>
-      <w:r>
-        <w:rPr>
-          <w:rFonts w:ascii="Courier New" w:hAnsi="Courier New" w:cs="Courier New"/>
-          <w:color w:val="007700"/>
-          <w:sz w:val="21"/>
-          <w:szCs w:val="21"/>
-          <w:shd w:val="clear" w:color="auto" w:fill="FFFFFF"/>
-        </w:rPr>
-        <w:t>(</w:t>
-      </w:r>
-      <w:r>
-        <w:rPr>
-          <w:rFonts w:ascii="Courier New" w:hAnsi="Courier New" w:cs="Courier New"/>
-          <w:color w:val="0000BB"/>
-          <w:sz w:val="21"/>
-          <w:szCs w:val="21"/>
-          <w:shd w:val="clear" w:color="auto" w:fill="FFFFFF"/>
-        </w:rPr>
-        <w:t>$stamp</w:t>
-      </w:r>
-      <w:r>
-        <w:rPr>
-          <w:rFonts w:ascii="Courier New" w:hAnsi="Courier New" w:cs="Courier New"/>
-          <w:color w:val="007700"/>
-          <w:sz w:val="21"/>
-          <w:szCs w:val="21"/>
-          <w:shd w:val="clear" w:color="auto" w:fill="FFFFFF"/>
-        </w:rPr>
-        <w:t>));</w:t>
-      </w:r>
-      <w:r>
-        <w:rPr>
-          <w:rFonts w:ascii="Courier New" w:hAnsi="Courier New" w:cs="Courier New"/>
-          <w:color w:val="007700"/>
-          <w:sz w:val="21"/>
-          <w:szCs w:val="21"/>
-          <w:shd w:val="clear" w:color="auto" w:fill="FFFFFF"/>
-        </w:rPr>
-        <w:br/>
-      </w:r>
-      <w:r>
-        <w:rPr>
-          <w:rFonts w:ascii="Courier New" w:hAnsi="Courier New" w:cs="Courier New"/>
-          <w:color w:val="007700"/>
-          <w:sz w:val="21"/>
-          <w:szCs w:val="21"/>
-          <w:shd w:val="clear" w:color="auto" w:fill="FFFFFF"/>
-        </w:rPr>
-        <w:br/>
-      </w:r>
-      <w:r>
-        <w:rPr>
-          <w:rFonts w:ascii="Courier New" w:hAnsi="Courier New" w:cs="Courier New"/>
-          <w:color w:val="FF8000"/>
-          <w:sz w:val="21"/>
-          <w:szCs w:val="21"/>
-          <w:shd w:val="clear" w:color="auto" w:fill="FFFFFF"/>
-        </w:rPr>
-        <w:t>// Output and free memory</w:t>
-      </w:r>
-      <w:r>
-        <w:rPr>
-          <w:rFonts w:ascii="Courier New" w:hAnsi="Courier New" w:cs="Courier New"/>
-          <w:color w:val="FF8000"/>
-          <w:sz w:val="21"/>
-          <w:szCs w:val="21"/>
-          <w:shd w:val="clear" w:color="auto" w:fill="FFFFFF"/>
-        </w:rPr>
-        <w:br/>
-      </w:r>
-      <w:r>
-        <w:rPr>
-          <w:rFonts w:ascii="Courier New" w:hAnsi="Courier New" w:cs="Courier New"/>
-          <w:color w:val="0000BB"/>
-          <w:sz w:val="21"/>
-          <w:szCs w:val="21"/>
-          <w:shd w:val="clear" w:color="auto" w:fill="FFFFFF"/>
-        </w:rPr>
-        <w:t>header</w:t>
-      </w:r>
-      <w:r>
-        <w:rPr>
-          <w:rFonts w:ascii="Courier New" w:hAnsi="Courier New" w:cs="Courier New"/>
-          <w:color w:val="007700"/>
-          <w:sz w:val="21"/>
-          <w:szCs w:val="21"/>
-          <w:shd w:val="clear" w:color="auto" w:fill="FFFFFF"/>
-        </w:rPr>
-        <w:t>(</w:t>
-      </w:r>
-      <w:r>
-        <w:rPr>
-          <w:rFonts w:ascii="Courier New" w:hAnsi="Courier New" w:cs="Courier New"/>
-          <w:color w:val="DD0000"/>
-          <w:sz w:val="21"/>
-          <w:szCs w:val="21"/>
-          <w:shd w:val="clear" w:color="auto" w:fill="FFFFFF"/>
-        </w:rPr>
-        <w:t>'Content-type: image/</w:t>
-      </w:r>
-      <w:proofErr w:type="spellStart"/>
-      <w:r>
-        <w:rPr>
-          <w:rFonts w:ascii="Courier New" w:hAnsi="Courier New" w:cs="Courier New"/>
-          <w:color w:val="DD0000"/>
-          <w:sz w:val="21"/>
-          <w:szCs w:val="21"/>
-          <w:shd w:val="clear" w:color="auto" w:fill="FFFFFF"/>
-        </w:rPr>
-        <w:t>png</w:t>
-      </w:r>
-      <w:proofErr w:type="spellEnd"/>
-      <w:r>
-        <w:rPr>
-          <w:rFonts w:ascii="Courier New" w:hAnsi="Courier New" w:cs="Courier New"/>
-          <w:color w:val="DD0000"/>
-          <w:sz w:val="21"/>
-          <w:szCs w:val="21"/>
-          <w:shd w:val="clear" w:color="auto" w:fill="FFFFFF"/>
-        </w:rPr>
-        <w:t>'</w:t>
-      </w:r>
-      <w:r>
-        <w:rPr>
-          <w:rFonts w:ascii="Courier New" w:hAnsi="Courier New" w:cs="Courier New"/>
-          <w:color w:val="007700"/>
-          <w:sz w:val="21"/>
-          <w:szCs w:val="21"/>
-          <w:shd w:val="clear" w:color="auto" w:fill="FFFFFF"/>
-        </w:rPr>
-        <w:t>);</w:t>
-      </w:r>
-      <w:r>
-        <w:rPr>
-          <w:rFonts w:ascii="Courier New" w:hAnsi="Courier New" w:cs="Courier New"/>
-          <w:color w:val="007700"/>
-          <w:sz w:val="21"/>
-          <w:szCs w:val="21"/>
-          <w:shd w:val="clear" w:color="auto" w:fill="FFFFFF"/>
-        </w:rPr>
-        <w:br/>
-      </w:r>
-      <w:proofErr w:type="spellStart"/>
-      <w:r>
-        <w:rPr>
-          <w:rFonts w:ascii="Courier New" w:hAnsi="Courier New" w:cs="Courier New"/>
-          <w:color w:val="0000BB"/>
-          <w:sz w:val="21"/>
-          <w:szCs w:val="21"/>
-          <w:shd w:val="clear" w:color="auto" w:fill="FFFFFF"/>
-        </w:rPr>
-        <w:t>imagepng</w:t>
-      </w:r>
-      <w:proofErr w:type="spellEnd"/>
-      <w:r>
-        <w:rPr>
-          <w:rFonts w:ascii="Courier New" w:hAnsi="Courier New" w:cs="Courier New"/>
-          <w:color w:val="007700"/>
-          <w:sz w:val="21"/>
-          <w:szCs w:val="21"/>
-          <w:shd w:val="clear" w:color="auto" w:fill="FFFFFF"/>
-        </w:rPr>
-        <w:t>(</w:t>
-      </w:r>
-      <w:r>
-        <w:rPr>
-          <w:rFonts w:ascii="Courier New" w:hAnsi="Courier New" w:cs="Courier New"/>
-          <w:color w:val="0000BB"/>
-          <w:sz w:val="21"/>
-          <w:szCs w:val="21"/>
-          <w:shd w:val="clear" w:color="auto" w:fill="FFFFFF"/>
-        </w:rPr>
-        <w:t>$</w:t>
-      </w:r>
-      <w:proofErr w:type="spellStart"/>
-      <w:r>
-        <w:rPr>
-          <w:rFonts w:ascii="Courier New" w:hAnsi="Courier New" w:cs="Courier New"/>
-          <w:color w:val="0000BB"/>
-          <w:sz w:val="21"/>
-          <w:szCs w:val="21"/>
-          <w:shd w:val="clear" w:color="auto" w:fill="FFFFFF"/>
-        </w:rPr>
-        <w:t>im</w:t>
-      </w:r>
-      <w:proofErr w:type="spellEnd"/>
-      <w:r>
-        <w:rPr>
-          <w:rFonts w:ascii="Courier New" w:hAnsi="Courier New" w:cs="Courier New"/>
-          <w:color w:val="007700"/>
-          <w:sz w:val="21"/>
-          <w:szCs w:val="21"/>
-          <w:shd w:val="clear" w:color="auto" w:fill="FFFFFF"/>
-        </w:rPr>
-        <w:t>);</w:t>
-      </w:r>
-      <w:r>
-        <w:rPr>
-          <w:rFonts w:ascii="Courier New" w:hAnsi="Courier New" w:cs="Courier New"/>
-          <w:color w:val="007700"/>
-          <w:sz w:val="21"/>
-          <w:szCs w:val="21"/>
-          <w:shd w:val="clear" w:color="auto" w:fill="FFFFFF"/>
-        </w:rPr>
-        <w:br/>
-      </w:r>
-      <w:proofErr w:type="spellStart"/>
-      <w:r>
-        <w:rPr>
-          <w:rFonts w:ascii="Courier New" w:hAnsi="Courier New" w:cs="Courier New"/>
-          <w:color w:val="0000BB"/>
-          <w:sz w:val="21"/>
-          <w:szCs w:val="21"/>
-          <w:shd w:val="clear" w:color="auto" w:fill="FFFFFF"/>
-        </w:rPr>
-        <w:t>imagedestroy</w:t>
-      </w:r>
-      <w:proofErr w:type="spellEnd"/>
-      <w:r>
-        <w:rPr>
-          <w:rFonts w:ascii="Courier New" w:hAnsi="Courier New" w:cs="Courier New"/>
-          <w:color w:val="007700"/>
-          <w:sz w:val="21"/>
-          <w:szCs w:val="21"/>
-          <w:shd w:val="clear" w:color="auto" w:fill="FFFFFF"/>
-        </w:rPr>
-        <w:t>(</w:t>
-      </w:r>
-      <w:r>
-        <w:rPr>
-          <w:rFonts w:ascii="Courier New" w:hAnsi="Courier New" w:cs="Courier New"/>
-          <w:color w:val="0000BB"/>
-          <w:sz w:val="21"/>
-          <w:szCs w:val="21"/>
-          <w:shd w:val="clear" w:color="auto" w:fill="FFFFFF"/>
-        </w:rPr>
-        <w:t>$</w:t>
-      </w:r>
-      <w:proofErr w:type="spellStart"/>
-      <w:r>
-        <w:rPr>
-          <w:rFonts w:ascii="Courier New" w:hAnsi="Courier New" w:cs="Courier New"/>
-          <w:color w:val="0000BB"/>
-          <w:sz w:val="21"/>
-          <w:szCs w:val="21"/>
-          <w:shd w:val="clear" w:color="auto" w:fill="FFFFFF"/>
-        </w:rPr>
-        <w:t>im</w:t>
-      </w:r>
-      <w:proofErr w:type="spellEnd"/>
-      <w:r>
-        <w:rPr>
-          <w:rFonts w:ascii="Courier New" w:hAnsi="Courier New" w:cs="Courier New"/>
-          <w:color w:val="007700"/>
-          <w:sz w:val="21"/>
-          <w:szCs w:val="21"/>
-          <w:shd w:val="clear" w:color="auto" w:fill="FFFFFF"/>
-        </w:rPr>
-        <w:t>);</w:t>
-      </w:r>
-      <w:r>
-        <w:rPr>
-          <w:rFonts w:ascii="Courier New" w:hAnsi="Courier New" w:cs="Courier New"/>
-          <w:color w:val="007700"/>
-          <w:sz w:val="21"/>
-          <w:szCs w:val="21"/>
-          <w:shd w:val="clear" w:color="auto" w:fill="FFFFFF"/>
-        </w:rPr>
-        <w:br/>
-      </w:r>
-      <w:r>
-        <w:rPr>
-          <w:rFonts w:ascii="Courier New" w:hAnsi="Courier New" w:cs="Courier New"/>
-          <w:color w:val="0000BB"/>
-          <w:sz w:val="21"/>
-          <w:szCs w:val="21"/>
-          <w:shd w:val="clear" w:color="auto" w:fill="FFFFFF"/>
-        </w:rPr>
-        <w:t>?&gt;</w:t>
-      </w:r>
+        <w:t xml:space="preserve">Add image with </w:t>
+      </w:r>
+      <w:proofErr w:type="spellStart"/>
+      <w:r>
+        <w:rPr>
+          <w:rFonts w:ascii="Courier New" w:hAnsi="Courier New" w:cs="Courier New"/>
+          <w:color w:val="0000BB"/>
+          <w:sz w:val="21"/>
+          <w:szCs w:val="21"/>
+          <w:shd w:val="clear" w:color="auto" w:fill="FFFFFF"/>
+        </w:rPr>
+        <w:t>transluscent</w:t>
+      </w:r>
+      <w:proofErr w:type="spellEnd"/>
+      <w:r>
+        <w:rPr>
+          <w:rFonts w:ascii="Courier New" w:hAnsi="Courier New" w:cs="Courier New"/>
+          <w:color w:val="0000BB"/>
+          <w:sz w:val="21"/>
+          <w:szCs w:val="21"/>
+          <w:shd w:val="clear" w:color="auto" w:fill="FFFFFF"/>
+        </w:rPr>
+        <w:t xml:space="preserve"> </w:t>
+      </w:r>
+      <w:proofErr w:type="spellStart"/>
+      <w:r>
+        <w:rPr>
+          <w:rFonts w:ascii="Courier New" w:hAnsi="Courier New" w:cs="Courier New"/>
+          <w:color w:val="0000BB"/>
+          <w:sz w:val="21"/>
+          <w:szCs w:val="21"/>
+          <w:shd w:val="clear" w:color="auto" w:fill="FFFFFF"/>
+        </w:rPr>
+        <w:t>charatcer</w:t>
+      </w:r>
+      <w:proofErr w:type="spellEnd"/>
     </w:p>
     <w:p>
       <w:pPr>
@@ -2224,83 +574,6 @@
           <w:shd w:val="clear" w:color="auto" w:fill="FFFFFF"/>
         </w:rPr>
       </w:pPr>
-    </w:p>
-    <w:p>
-      <w:pPr>
-        <w:rPr>
-          <w:rFonts w:ascii="Courier New" w:hAnsi="Courier New" w:cs="Courier New"/>
-          <w:color w:val="0000BB"/>
-          <w:sz w:val="21"/>
-          <w:szCs w:val="21"/>
-          <w:shd w:val="clear" w:color="auto" w:fill="FFFFFF"/>
-        </w:rPr>
-      </w:pPr>
-      <w:r>
-        <w:rPr>
-          <w:rFonts w:ascii="Courier New" w:hAnsi="Courier New" w:cs="Courier New"/>
-          <w:color w:val="0000BB"/>
-          <w:sz w:val="21"/>
-          <w:szCs w:val="21"/>
-          <w:shd w:val="clear" w:color="auto" w:fill="FFFFFF"/>
-        </w:rPr>
-        <w:t xml:space="preserve">Add image with </w:t>
-      </w:r>
-      <w:proofErr w:type="spellStart"/>
-      <w:r>
-        <w:rPr>
-          <w:rFonts w:ascii="Courier New" w:hAnsi="Courier New" w:cs="Courier New"/>
-          <w:color w:val="0000BB"/>
-          <w:sz w:val="21"/>
-          <w:szCs w:val="21"/>
-          <w:shd w:val="clear" w:color="auto" w:fill="FFFFFF"/>
-        </w:rPr>
-        <w:t>transluscent</w:t>
-      </w:r>
-      <w:proofErr w:type="spellEnd"/>
-      <w:r>
-        <w:rPr>
-          <w:rFonts w:ascii="Courier New" w:hAnsi="Courier New" w:cs="Courier New"/>
-          <w:color w:val="0000BB"/>
-          <w:sz w:val="21"/>
-          <w:szCs w:val="21"/>
-          <w:shd w:val="clear" w:color="auto" w:fill="FFFFFF"/>
-        </w:rPr>
-        <w:t xml:space="preserve"> </w:t>
-      </w:r>
-      <w:proofErr w:type="spellStart"/>
-      <w:r>
-        <w:rPr>
-          <w:rFonts w:ascii="Courier New" w:hAnsi="Courier New" w:cs="Courier New"/>
-          <w:color w:val="0000BB"/>
-          <w:sz w:val="21"/>
-          <w:szCs w:val="21"/>
-          <w:shd w:val="clear" w:color="auto" w:fill="FFFFFF"/>
-        </w:rPr>
-        <w:t>charatcer</w:t>
-      </w:r>
-      <w:proofErr w:type="spellEnd"/>
-    </w:p>
-    <w:p>
-      <w:pPr>
-        <w:rPr>
-          <w:rFonts w:ascii="Courier New" w:hAnsi="Courier New" w:cs="Courier New"/>
-          <w:color w:val="0000BB"/>
-          <w:sz w:val="21"/>
-          <w:szCs w:val="21"/>
-          <w:shd w:val="clear" w:color="auto" w:fill="FFFFFF"/>
-        </w:rPr>
-      </w:pPr>
-    </w:p>
-    <w:p>
-      <w:pPr>
-        <w:rPr>
-          <w:rFonts w:ascii="Courier New" w:hAnsi="Courier New" w:cs="Courier New"/>
-          <w:color w:val="0000BB"/>
-          <w:sz w:val="21"/>
-          <w:szCs w:val="21"/>
-          <w:shd w:val="clear" w:color="auto" w:fill="FFFFFF"/>
-        </w:rPr>
-      </w:pPr>
       <w:r>
         <w:rPr>
           <w:rFonts w:ascii="Courier New" w:hAnsi="Courier New" w:cs="Courier New"/>
@@ -2455,130 +728,130 @@
           <w:szCs w:val="21"/>
           <w:shd w:val="clear" w:color="auto" w:fill="FFFFFF"/>
         </w:rPr>
+        <w:br/>
+      </w:r>
+      <w:r>
+        <w:rPr>
+          <w:rFonts w:ascii="Courier New" w:hAnsi="Courier New" w:cs="Courier New"/>
+          <w:color w:val="FF8000"/>
+          <w:sz w:val="21"/>
+          <w:szCs w:val="21"/>
+          <w:shd w:val="clear" w:color="auto" w:fill="FFFFFF"/>
+        </w:rPr>
+        <w:t>// First we create our stamp image manually from GD</w:t>
+      </w:r>
+      <w:r>
+        <w:rPr>
+          <w:rFonts w:ascii="Courier New" w:hAnsi="Courier New" w:cs="Courier New"/>
+          <w:color w:val="FF8000"/>
+          <w:sz w:val="21"/>
+          <w:szCs w:val="21"/>
+          <w:shd w:val="clear" w:color="auto" w:fill="FFFFFF"/>
+        </w:rPr>
+        <w:br/>
+      </w:r>
+      <w:r>
+        <w:rPr>
+          <w:rFonts w:ascii="Courier New" w:hAnsi="Courier New" w:cs="Courier New"/>
+          <w:color w:val="0000BB"/>
+          <w:sz w:val="21"/>
+          <w:szCs w:val="21"/>
+          <w:shd w:val="clear" w:color="auto" w:fill="FFFFFF"/>
+        </w:rPr>
+        <w:t>$stamp </w:t>
+      </w:r>
+      <w:r>
+        <w:rPr>
+          <w:rFonts w:ascii="Courier New" w:hAnsi="Courier New" w:cs="Courier New"/>
+          <w:color w:val="007700"/>
+          <w:sz w:val="21"/>
+          <w:szCs w:val="21"/>
+          <w:shd w:val="clear" w:color="auto" w:fill="FFFFFF"/>
+        </w:rPr>
+        <w:t>= </w:t>
+      </w:r>
+      <w:proofErr w:type="spellStart"/>
+      <w:r>
+        <w:rPr>
+          <w:rFonts w:ascii="Courier New" w:hAnsi="Courier New" w:cs="Courier New"/>
+          <w:color w:val="0000BB"/>
+          <w:sz w:val="21"/>
+          <w:szCs w:val="21"/>
+          <w:shd w:val="clear" w:color="auto" w:fill="FFFFFF"/>
+        </w:rPr>
+        <w:t>imagecreatetruecolor</w:t>
+      </w:r>
+      <w:proofErr w:type="spellEnd"/>
+      <w:r>
+        <w:rPr>
+          <w:rFonts w:ascii="Courier New" w:hAnsi="Courier New" w:cs="Courier New"/>
+          <w:color w:val="007700"/>
+          <w:sz w:val="21"/>
+          <w:szCs w:val="21"/>
+          <w:shd w:val="clear" w:color="auto" w:fill="FFFFFF"/>
+        </w:rPr>
+        <w:t>(</w:t>
+      </w:r>
+      <w:r>
+        <w:rPr>
+          <w:rFonts w:ascii="Courier New" w:hAnsi="Courier New" w:cs="Courier New"/>
+          <w:color w:val="0000BB"/>
+          <w:sz w:val="21"/>
+          <w:szCs w:val="21"/>
+          <w:shd w:val="clear" w:color="auto" w:fill="FFFFFF"/>
+        </w:rPr>
+        <w:t>100</w:t>
+      </w:r>
+      <w:r>
+        <w:rPr>
+          <w:rFonts w:ascii="Courier New" w:hAnsi="Courier New" w:cs="Courier New"/>
+          <w:color w:val="007700"/>
+          <w:sz w:val="21"/>
+          <w:szCs w:val="21"/>
+          <w:shd w:val="clear" w:color="auto" w:fill="FFFFFF"/>
+        </w:rPr>
+        <w:t>, </w:t>
+      </w:r>
+      <w:r>
+        <w:rPr>
+          <w:rFonts w:ascii="Courier New" w:hAnsi="Courier New" w:cs="Courier New"/>
+          <w:color w:val="0000BB"/>
+          <w:sz w:val="21"/>
+          <w:szCs w:val="21"/>
+          <w:shd w:val="clear" w:color="auto" w:fill="FFFFFF"/>
+        </w:rPr>
+        <w:t>70</w:t>
+      </w:r>
+      <w:r>
+        <w:rPr>
+          <w:rFonts w:ascii="Courier New" w:hAnsi="Courier New" w:cs="Courier New"/>
+          <w:color w:val="007700"/>
+          <w:sz w:val="21"/>
+          <w:szCs w:val="21"/>
+          <w:shd w:val="clear" w:color="auto" w:fill="FFFFFF"/>
+        </w:rPr>
+        <w:t>);</w:t>
+      </w:r>
+      <w:r>
+        <w:rPr>
+          <w:rFonts w:ascii="Courier New" w:hAnsi="Courier New" w:cs="Courier New"/>
+          <w:color w:val="007700"/>
+          <w:sz w:val="21"/>
+          <w:szCs w:val="21"/>
+          <w:shd w:val="clear" w:color="auto" w:fill="FFFFFF"/>
+        </w:rPr>
+        <w:br/>
+      </w:r>
+      <w:proofErr w:type="spellStart"/>
+      <w:r>
+        <w:rPr>
+          <w:rFonts w:ascii="Courier New" w:hAnsi="Courier New" w:cs="Courier New"/>
+          <w:color w:val="0000BB"/>
+          <w:sz w:val="21"/>
+          <w:szCs w:val="21"/>
+          <w:shd w:val="clear" w:color="auto" w:fill="FFFFFF"/>
+        </w:rPr>
         <w:lastRenderedPageBreak/>
-        <w:br/>
-      </w:r>
-      <w:r>
-        <w:rPr>
-          <w:rFonts w:ascii="Courier New" w:hAnsi="Courier New" w:cs="Courier New"/>
-          <w:color w:val="FF8000"/>
-          <w:sz w:val="21"/>
-          <w:szCs w:val="21"/>
-          <w:shd w:val="clear" w:color="auto" w:fill="FFFFFF"/>
-        </w:rPr>
-        <w:t>// First we create our stamp image manually from GD</w:t>
-      </w:r>
-      <w:r>
-        <w:rPr>
-          <w:rFonts w:ascii="Courier New" w:hAnsi="Courier New" w:cs="Courier New"/>
-          <w:color w:val="FF8000"/>
-          <w:sz w:val="21"/>
-          <w:szCs w:val="21"/>
-          <w:shd w:val="clear" w:color="auto" w:fill="FFFFFF"/>
-        </w:rPr>
-        <w:br/>
-      </w:r>
-      <w:r>
-        <w:rPr>
-          <w:rFonts w:ascii="Courier New" w:hAnsi="Courier New" w:cs="Courier New"/>
-          <w:color w:val="0000BB"/>
-          <w:sz w:val="21"/>
-          <w:szCs w:val="21"/>
-          <w:shd w:val="clear" w:color="auto" w:fill="FFFFFF"/>
-        </w:rPr>
-        <w:t>$stamp </w:t>
-      </w:r>
-      <w:r>
-        <w:rPr>
-          <w:rFonts w:ascii="Courier New" w:hAnsi="Courier New" w:cs="Courier New"/>
-          <w:color w:val="007700"/>
-          <w:sz w:val="21"/>
-          <w:szCs w:val="21"/>
-          <w:shd w:val="clear" w:color="auto" w:fill="FFFFFF"/>
-        </w:rPr>
-        <w:t>= </w:t>
-      </w:r>
-      <w:proofErr w:type="spellStart"/>
-      <w:r>
-        <w:rPr>
-          <w:rFonts w:ascii="Courier New" w:hAnsi="Courier New" w:cs="Courier New"/>
-          <w:color w:val="0000BB"/>
-          <w:sz w:val="21"/>
-          <w:szCs w:val="21"/>
-          <w:shd w:val="clear" w:color="auto" w:fill="FFFFFF"/>
-        </w:rPr>
-        <w:t>imagecreatetruecolor</w:t>
-      </w:r>
-      <w:proofErr w:type="spellEnd"/>
-      <w:r>
-        <w:rPr>
-          <w:rFonts w:ascii="Courier New" w:hAnsi="Courier New" w:cs="Courier New"/>
-          <w:color w:val="007700"/>
-          <w:sz w:val="21"/>
-          <w:szCs w:val="21"/>
-          <w:shd w:val="clear" w:color="auto" w:fill="FFFFFF"/>
-        </w:rPr>
-        <w:t>(</w:t>
-      </w:r>
-      <w:r>
-        <w:rPr>
-          <w:rFonts w:ascii="Courier New" w:hAnsi="Courier New" w:cs="Courier New"/>
-          <w:color w:val="0000BB"/>
-          <w:sz w:val="21"/>
-          <w:szCs w:val="21"/>
-          <w:shd w:val="clear" w:color="auto" w:fill="FFFFFF"/>
-        </w:rPr>
-        <w:t>100</w:t>
-      </w:r>
-      <w:r>
-        <w:rPr>
-          <w:rFonts w:ascii="Courier New" w:hAnsi="Courier New" w:cs="Courier New"/>
-          <w:color w:val="007700"/>
-          <w:sz w:val="21"/>
-          <w:szCs w:val="21"/>
-          <w:shd w:val="clear" w:color="auto" w:fill="FFFFFF"/>
-        </w:rPr>
-        <w:t>, </w:t>
-      </w:r>
-      <w:r>
-        <w:rPr>
-          <w:rFonts w:ascii="Courier New" w:hAnsi="Courier New" w:cs="Courier New"/>
-          <w:color w:val="0000BB"/>
-          <w:sz w:val="21"/>
-          <w:szCs w:val="21"/>
-          <w:shd w:val="clear" w:color="auto" w:fill="FFFFFF"/>
-        </w:rPr>
-        <w:t>70</w:t>
-      </w:r>
-      <w:r>
-        <w:rPr>
-          <w:rFonts w:ascii="Courier New" w:hAnsi="Courier New" w:cs="Courier New"/>
-          <w:color w:val="007700"/>
-          <w:sz w:val="21"/>
-          <w:szCs w:val="21"/>
-          <w:shd w:val="clear" w:color="auto" w:fill="FFFFFF"/>
-        </w:rPr>
-        <w:t>);</w:t>
-      </w:r>
-      <w:r>
-        <w:rPr>
-          <w:rFonts w:ascii="Courier New" w:hAnsi="Courier New" w:cs="Courier New"/>
-          <w:color w:val="007700"/>
-          <w:sz w:val="21"/>
-          <w:szCs w:val="21"/>
-          <w:shd w:val="clear" w:color="auto" w:fill="FFFFFF"/>
-        </w:rPr>
-        <w:br/>
-      </w:r>
-      <w:proofErr w:type="spellStart"/>
-      <w:r>
-        <w:rPr>
-          <w:rFonts w:ascii="Courier New" w:hAnsi="Courier New" w:cs="Courier New"/>
-          <w:color w:val="0000BB"/>
-          <w:sz w:val="21"/>
-          <w:szCs w:val="21"/>
-          <w:shd w:val="clear" w:color="auto" w:fill="FFFFFF"/>
-        </w:rPr>
         <w:t>imagefilledrectangle</w:t>
       </w:r>
       <w:proofErr w:type="spellEnd"/>
@@ -6195,7 +4468,6 @@
           <w:sz w:val="18"/>
           <w:szCs w:val="18"/>
         </w:rPr>
-        <w:lastRenderedPageBreak/>
         <w:t>header</w:t>
       </w:r>
       <w:r>
@@ -6255,8 +4527,6 @@
         </w:rPr>
         <w:t>;</w:t>
       </w:r>
-      <w:bookmarkStart w:id="0" w:name="_GoBack"/>
-      <w:bookmarkEnd w:id="0"/>
     </w:p>
     <w:p>
       <w:pPr>
@@ -6341,6 +4611,7 @@
           <w:sz w:val="18"/>
           <w:szCs w:val="18"/>
         </w:rPr>
+        <w:lastRenderedPageBreak/>
         <w:t>imagepng</w:t>
       </w:r>
       <w:proofErr w:type="spellEnd"/>
@@ -6529,6 +4800,18 @@
       </w:r>
     </w:p>
     <w:p/>
+    <w:p/>
+    <w:p/>
+    <w:p>
+      <w:hyperlink r:id="rId5" w:history="1">
+        <w:r>
+          <w:rPr>
+            <w:rStyle w:val="Hyperlink"/>
+          </w:rPr>
+          <w:t>https://www.learnworlds.com/</w:t>
+        </w:r>
+      </w:hyperlink>
+    </w:p>
     <w:sectPr>
       <w:pgSz w:w="12240" w:h="15840"/>
       <w:pgMar w:top="1440" w:right="1440" w:bottom="1440" w:left="1440" w:header="720" w:footer="720" w:gutter="0"/>
@@ -6995,6 +5278,18 @@
     <w:basedOn w:val="DefaultParagraphFont"/>
     <w:rsid w:val="00AF112B"/>
   </w:style>
+  <w:style w:type="character" w:styleId="Hyperlink">
+    <w:name w:val="Hyperlink"/>
+    <w:basedOn w:val="DefaultParagraphFont"/>
+    <w:uiPriority w:val="99"/>
+    <w:semiHidden/>
+    <w:unhideWhenUsed/>
+    <w:rsid w:val="00E54FEE"/>
+    <w:rPr>
+      <w:color w:val="0000FF"/>
+      <w:u w:val="single"/>
+    </w:rPr>
+  </w:style>
 </w:styles>
 </file>
 

</xml_diff>